<commit_message>
Remove default metadata if Category is set.
</commit_message>
<xml_diff>
--- a/src/ConvertLearnToDocWeb/wwwroot/resources/standard-module-template.docx
+++ b/src/ConvertLearnToDocWeb/wwwroot/resources/standard-module-template.docx
@@ -1,6 +1,6 @@
 
 <file path=word/document.xml><?xml version="1.0" encoding="utf-8"?>
-<w:document xmlns:wpc="http://schemas.microsoft.com/office/word/2010/wordprocessingCanvas" xmlns:cx="http://schemas.microsoft.com/office/drawing/2014/chartex" xmlns:cx1="http://schemas.microsoft.com/office/drawing/2015/9/8/chartex" xmlns:cx2="http://schemas.microsoft.com/office/drawing/2015/10/21/chartex" xmlns:cx3="http://schemas.microsoft.com/office/drawing/2016/5/9/chartex" xmlns:cx4="http://schemas.microsoft.com/office/drawing/2016/5/10/chartex" xmlns:cx5="http://schemas.microsoft.com/office/drawing/2016/5/11/chartex" xmlns:cx6="http://schemas.microsoft.com/office/drawing/2016/5/12/chartex" xmlns:cx7="http://schemas.microsoft.com/office/drawing/2016/5/13/chartex" xmlns:cx8="http://schemas.microsoft.com/office/drawing/2016/5/14/chartex" xmlns:mc="http://schemas.openxmlformats.org/markup-compatibility/2006" xmlns:aink="http://schemas.microsoft.com/office/drawing/2016/ink" xmlns:am3d="http://schemas.microsoft.com/office/drawing/2017/model3d" xmlns:o="urn:schemas-microsoft-com:office:office" xmlns:r="http://schemas.openxmlformats.org/officeDocument/2006/relationships" xmlns:m="http://schemas.openxmlformats.org/officeDocument/2006/math" xmlns:v="urn:schemas-microsoft-com:vml" xmlns:wp14="http://schemas.microsoft.com/office/word/2010/wordprocessingDrawing" xmlns:wp="http://schemas.openxmlformats.org/drawingml/2006/wordprocessingDrawing" xmlns:w10="urn:schemas-microsoft-com:office:word" xmlns:w="http://schemas.openxmlformats.org/wordprocessingml/2006/main" xmlns:w14="http://schemas.microsoft.com/office/word/2010/wordml" xmlns:w15="http://schemas.microsoft.com/office/word/2012/wordml" xmlns:w16cex="http://schemas.microsoft.com/office/word/2018/wordml/cex" xmlns:w16cid="http://schemas.microsoft.com/office/word/2016/wordml/cid" xmlns:w16="http://schemas.microsoft.com/office/word/2018/wordml" xmlns:w16sdtdh="http://schemas.microsoft.com/office/word/2020/wordml/sdtdatahash" xmlns:w16se="http://schemas.microsoft.com/office/word/2015/wordml/symex" xmlns:wpg="http://schemas.microsoft.com/office/word/2010/wordprocessingGroup" xmlns:wpi="http://schemas.microsoft.com/office/word/2010/wordprocessingInk" xmlns:wne="http://schemas.microsoft.com/office/word/2006/wordml" xmlns:wps="http://schemas.microsoft.com/office/word/2010/wordprocessingShape" mc:Ignorable="w14 w15 w16se w16cid w16 w16cex w16sdtdh wp14">
+<w:document xmlns:wpc="http://schemas.microsoft.com/office/word/2010/wordprocessingCanvas" xmlns:cx="http://schemas.microsoft.com/office/drawing/2014/chartex" xmlns:cx1="http://schemas.microsoft.com/office/drawing/2015/9/8/chartex" xmlns:cx2="http://schemas.microsoft.com/office/drawing/2015/10/21/chartex" xmlns:cx3="http://schemas.microsoft.com/office/drawing/2016/5/9/chartex" xmlns:cx4="http://schemas.microsoft.com/office/drawing/2016/5/10/chartex" xmlns:cx5="http://schemas.microsoft.com/office/drawing/2016/5/11/chartex" xmlns:cx6="http://schemas.microsoft.com/office/drawing/2016/5/12/chartex" xmlns:cx7="http://schemas.microsoft.com/office/drawing/2016/5/13/chartex" xmlns:cx8="http://schemas.microsoft.com/office/drawing/2016/5/14/chartex" xmlns:mc="http://schemas.openxmlformats.org/markup-compatibility/2006" xmlns:aink="http://schemas.microsoft.com/office/drawing/2016/ink" xmlns:am3d="http://schemas.microsoft.com/office/drawing/2017/model3d" xmlns:o="urn:schemas-microsoft-com:office:office" xmlns:oel="http://schemas.microsoft.com/office/2019/extlst" xmlns:r="http://schemas.openxmlformats.org/officeDocument/2006/relationships" xmlns:m="http://schemas.openxmlformats.org/officeDocument/2006/math" xmlns:v="urn:schemas-microsoft-com:vml" xmlns:wp14="http://schemas.microsoft.com/office/word/2010/wordprocessingDrawing" xmlns:wp="http://schemas.openxmlformats.org/drawingml/2006/wordprocessingDrawing" xmlns:w10="urn:schemas-microsoft-com:office:word" xmlns:w="http://schemas.openxmlformats.org/wordprocessingml/2006/main" xmlns:w14="http://schemas.microsoft.com/office/word/2010/wordml" xmlns:w15="http://schemas.microsoft.com/office/word/2012/wordml" xmlns:w16cex="http://schemas.microsoft.com/office/word/2018/wordml/cex" xmlns:w16cid="http://schemas.microsoft.com/office/word/2016/wordml/cid" xmlns:w16="http://schemas.microsoft.com/office/word/2018/wordml" xmlns:w16sdtdh="http://schemas.microsoft.com/office/word/2020/wordml/sdtdatahash" xmlns:w16se="http://schemas.microsoft.com/office/word/2015/wordml/symex" xmlns:wpg="http://schemas.microsoft.com/office/word/2010/wordprocessingGroup" xmlns:wpi="http://schemas.microsoft.com/office/word/2010/wordprocessingInk" xmlns:wne="http://schemas.microsoft.com/office/word/2006/wordml" xmlns:wps="http://schemas.microsoft.com/office/word/2010/wordprocessingShape" mc:Ignorable="w14 w15 w16se w16cid w16 w16cex w16sdtdh wp14">
   <w:body>
     <w:p>
       <w:pPr>
@@ -225,6 +225,189 @@
         <w:pStyle w:val="Heading2"/>
       </w:pPr>
       <w:r>
+        <w:t>Metadata</w:t>
+      </w:r>
+    </w:p>
+    <w:p>
+      <w:r>
+        <w:t>Set the document metadata</w:t>
+      </w:r>
+      <w:r>
+        <w:t xml:space="preserve"> to</w:t>
+      </w:r>
+      <w:r>
+        <w:t xml:space="preserve"> populate YAML information:</w:t>
+      </w:r>
+    </w:p>
+    <w:p>
+      <w:pPr>
+        <w:pStyle w:val="ListParagraph"/>
+        <w:numPr>
+          <w:ilvl w:val="0"/>
+          <w:numId w:val="18"/>
+        </w:numPr>
+      </w:pPr>
+      <w:r>
+        <w:rPr>
+          <w:b/>
+          <w:bCs/>
+        </w:rPr>
+        <w:t>Titl</w:t>
+      </w:r>
+      <w:r>
+        <w:rPr>
+          <w:b/>
+          <w:bCs/>
+        </w:rPr>
+        <w:t>e</w:t>
+      </w:r>
+      <w:r>
+        <w:t xml:space="preserve"> will be used as the title.</w:t>
+      </w:r>
+    </w:p>
+    <w:p>
+      <w:pPr>
+        <w:pStyle w:val="ListParagraph"/>
+        <w:numPr>
+          <w:ilvl w:val="0"/>
+          <w:numId w:val="18"/>
+        </w:numPr>
+      </w:pPr>
+      <w:r>
+        <w:rPr>
+          <w:b/>
+          <w:bCs/>
+        </w:rPr>
+        <w:t>Author</w:t>
+      </w:r>
+      <w:r>
+        <w:t xml:space="preserve"> will be used as the </w:t>
+      </w:r>
+      <w:proofErr w:type="spellStart"/>
+      <w:proofErr w:type="gramStart"/>
+      <w:r>
+        <w:rPr>
+          <w:b/>
+          <w:bCs/>
+        </w:rPr>
+        <w:t>ms.author</w:t>
+      </w:r>
+      <w:proofErr w:type="spellEnd"/>
+      <w:proofErr w:type="gramEnd"/>
+    </w:p>
+    <w:p>
+      <w:pPr>
+        <w:pStyle w:val="ListParagraph"/>
+        <w:numPr>
+          <w:ilvl w:val="0"/>
+          <w:numId w:val="18"/>
+        </w:numPr>
+      </w:pPr>
+      <w:r>
+        <w:rPr>
+          <w:b/>
+          <w:bCs/>
+        </w:rPr>
+        <w:t>S</w:t>
+      </w:r>
+      <w:r>
+        <w:rPr>
+          <w:b/>
+          <w:bCs/>
+        </w:rPr>
+        <w:t>ave Date</w:t>
+      </w:r>
+      <w:r>
+        <w:t xml:space="preserve"> will be used as the </w:t>
+      </w:r>
+      <w:proofErr w:type="spellStart"/>
+      <w:proofErr w:type="gramStart"/>
+      <w:r>
+        <w:rPr>
+          <w:b/>
+          <w:bCs/>
+        </w:rPr>
+        <w:t>ms.date</w:t>
+      </w:r>
+      <w:proofErr w:type="spellEnd"/>
+      <w:proofErr w:type="gramEnd"/>
+      <w:r>
+        <w:t xml:space="preserve"> (This is automatic, if not present, Created Date will be used).</w:t>
+      </w:r>
+    </w:p>
+    <w:p>
+      <w:pPr>
+        <w:pStyle w:val="ListParagraph"/>
+        <w:numPr>
+          <w:ilvl w:val="0"/>
+          <w:numId w:val="18"/>
+        </w:numPr>
+      </w:pPr>
+      <w:r>
+        <w:rPr>
+          <w:b/>
+          <w:bCs/>
+        </w:rPr>
+        <w:t>Categories</w:t>
+      </w:r>
+      <w:r>
+        <w:t xml:space="preserve"> (if present) will be used as the </w:t>
+      </w:r>
+      <w:r>
+        <w:t xml:space="preserve">module </w:t>
+      </w:r>
+      <w:proofErr w:type="spellStart"/>
+      <w:r>
+        <w:rPr>
+          <w:b/>
+          <w:bCs/>
+        </w:rPr>
+        <w:t>uid</w:t>
+      </w:r>
+      <w:proofErr w:type="spellEnd"/>
+      <w:r>
+        <w:t xml:space="preserve">. </w:t>
+      </w:r>
+      <w:r>
+        <w:br/>
+      </w:r>
+      <w:r>
+        <w:rPr>
+          <w:b/>
+          <w:bCs/>
+          <w:color w:val="FF0000"/>
+        </w:rPr>
+        <w:t>Important</w:t>
+      </w:r>
+      <w:r>
+        <w:t xml:space="preserve">: you </w:t>
+      </w:r>
+      <w:r>
+        <w:rPr>
+          <w:b/>
+          <w:bCs/>
+        </w:rPr>
+        <w:t>must</w:t>
+      </w:r>
+      <w:r>
+        <w:t xml:space="preserve"> set this value if you are creating a </w:t>
+      </w:r>
+      <w:r>
+        <w:rPr>
+          <w:b/>
+          <w:bCs/>
+        </w:rPr>
+        <w:t>new</w:t>
+      </w:r>
+      <w:r>
+        <w:t xml:space="preserve"> module from an existing one downloaded as a document. If this value doesn’t match the original, then none of the original metadata will be used.</w:t>
+      </w:r>
+    </w:p>
+    <w:p>
+      <w:pPr>
+        <w:pStyle w:val="Heading2"/>
+      </w:pPr>
+      <w:r>
         <w:t xml:space="preserve">Quotes and </w:t>
       </w:r>
       <w:r>
@@ -309,7 +492,11 @@
     </w:p>
     <w:p>
       <w:r>
-        <w:t>Other quote styles will convert to a standard Markdown quote. A special provision is made for notes if the first word of the sentence is “Note:” – this will turn into a note block. Additionally, if the first characters are “(*)”, this will turn into a tip block. This is to align to some original formatting used by WWL.</w:t>
+        <w:t xml:space="preserve">Other quote styles will convert to a standard Markdown quote. A special provision is made for notes if the first word of the sentence is “Note:” – this will turn into a note block. Additionally, if the first </w:t>
+      </w:r>
+      <w:r>
+        <w:lastRenderedPageBreak/>
+        <w:t>characters are “(*)”, this will turn into a tip block. This is to align to some original formatting used by WWL.</w:t>
       </w:r>
     </w:p>
     <w:p>
@@ -335,45 +522,143 @@
           <w:b/>
           <w:bCs/>
         </w:rPr>
-        <w:t xml:space="preserve">{zonePivot: “pivot,pivot”} </w:t>
-      </w:r>
-      <w:r>
-        <w:t xml:space="preserve">and </w:t>
-      </w:r>
+        <w:t>{</w:t>
+      </w:r>
+      <w:proofErr w:type="spellStart"/>
       <w:r>
         <w:rPr>
           <w:b/>
           <w:bCs/>
         </w:rPr>
-        <w:t>{end-zonePivot: “pivot,pivot”}</w:t>
-      </w:r>
-      <w:r>
-        <w:t>.</w:t>
-      </w:r>
+        <w:t>zonePivot</w:t>
+      </w:r>
+      <w:proofErr w:type="spellEnd"/>
       <w:r>
         <w:rPr>
           <w:b/>
           <w:bCs/>
         </w:rPr>
-        <w:t xml:space="preserve"> </w:t>
-      </w:r>
-      <w:r>
-        <w:t>For example:</w:t>
-      </w:r>
-    </w:p>
-    <w:p>
-      <w:pPr>
+        <w:t>: “</w:t>
+      </w:r>
+      <w:proofErr w:type="spellStart"/>
+      <w:proofErr w:type="gramStart"/>
+      <w:r>
         <w:rPr>
           <w:b/>
           <w:bCs/>
         </w:rPr>
-      </w:pPr>
+        <w:t>pivot,pivot</w:t>
+      </w:r>
+      <w:proofErr w:type="spellEnd"/>
+      <w:proofErr w:type="gramEnd"/>
       <w:r>
         <w:rPr>
           <w:b/>
           <w:bCs/>
         </w:rPr>
-        <w:t>{zonePivot: "linux"}</w:t>
+        <w:t xml:space="preserve">”} </w:t>
+      </w:r>
+      <w:r>
+        <w:t xml:space="preserve">and </w:t>
+      </w:r>
+      <w:r>
+        <w:rPr>
+          <w:b/>
+          <w:bCs/>
+        </w:rPr>
+        <w:t>{end-</w:t>
+      </w:r>
+      <w:proofErr w:type="spellStart"/>
+      <w:r>
+        <w:rPr>
+          <w:b/>
+          <w:bCs/>
+        </w:rPr>
+        <w:t>zonePivot</w:t>
+      </w:r>
+      <w:proofErr w:type="spellEnd"/>
+      <w:r>
+        <w:rPr>
+          <w:b/>
+          <w:bCs/>
+        </w:rPr>
+        <w:t>: “</w:t>
+      </w:r>
+      <w:proofErr w:type="spellStart"/>
+      <w:r>
+        <w:rPr>
+          <w:b/>
+          <w:bCs/>
+        </w:rPr>
+        <w:t>pivot,pivot</w:t>
+      </w:r>
+      <w:proofErr w:type="spellEnd"/>
+      <w:r>
+        <w:rPr>
+          <w:b/>
+          <w:bCs/>
+        </w:rPr>
+        <w:t>”}</w:t>
+      </w:r>
+      <w:r>
+        <w:t>.</w:t>
+      </w:r>
+      <w:r>
+        <w:rPr>
+          <w:b/>
+          <w:bCs/>
+        </w:rPr>
+        <w:t xml:space="preserve"> </w:t>
+      </w:r>
+      <w:r>
+        <w:t>For example:</w:t>
+      </w:r>
+    </w:p>
+    <w:p>
+      <w:pPr>
+        <w:rPr>
+          <w:b/>
+          <w:bCs/>
+        </w:rPr>
+      </w:pPr>
+      <w:r>
+        <w:rPr>
+          <w:b/>
+          <w:bCs/>
+        </w:rPr>
+        <w:t>{</w:t>
+      </w:r>
+      <w:proofErr w:type="spellStart"/>
+      <w:r>
+        <w:rPr>
+          <w:b/>
+          <w:bCs/>
+        </w:rPr>
+        <w:t>zonePivot</w:t>
+      </w:r>
+      <w:proofErr w:type="spellEnd"/>
+      <w:r>
+        <w:rPr>
+          <w:b/>
+          <w:bCs/>
+        </w:rPr>
+        <w:t>: "</w:t>
+      </w:r>
+      <w:proofErr w:type="spellStart"/>
+      <w:r>
+        <w:rPr>
+          <w:b/>
+          <w:bCs/>
+        </w:rPr>
+        <w:t>linux</w:t>
+      </w:r>
+      <w:proofErr w:type="spellEnd"/>
+      <w:r>
+        <w:rPr>
+          <w:b/>
+          <w:bCs/>
+        </w:rPr>
+        <w:t>"}</w:t>
       </w:r>
     </w:p>
     <w:p>
@@ -397,69 +682,116 @@
           <w:b/>
           <w:bCs/>
         </w:rPr>
-        <w:t>{end-zonePivot: "linux"}</w:t>
-      </w:r>
-      <w:r>
-        <w:br/>
-      </w:r>
-      <w:r>
-        <w:br/>
-      </w:r>
-      <w:r>
-        <w:rPr>
-          <w:rStyle w:val="Heading2Char"/>
-        </w:rPr>
-        <w:t>Inclusion blocks</w:t>
-      </w:r>
-    </w:p>
-    <w:p>
-      <w:r>
-        <w:lastRenderedPageBreak/>
-        <w:t>A</w:t>
-      </w:r>
-      <w:r>
-        <w:t>dd inclusion blocks</w:t>
-      </w:r>
-      <w:r>
-        <w:t xml:space="preserve"> with the marker </w:t>
-      </w:r>
+        <w:t>{end-</w:t>
+      </w:r>
+      <w:proofErr w:type="spellStart"/>
       <w:r>
         <w:rPr>
           <w:b/>
           <w:bCs/>
         </w:rPr>
-        <w:t>{include “file”}</w:t>
-      </w:r>
-      <w:r>
-        <w:t xml:space="preserve"> – the file should be relative to where your markdown will reside – this will </w:t>
-      </w:r>
-      <w:r>
-        <w:t>be copied</w:t>
-      </w:r>
-      <w:r>
-        <w:t xml:space="preserve"> untouched</w:t>
-      </w:r>
-      <w:r>
-        <w:t xml:space="preserve"> into the final markdown</w:t>
-      </w:r>
-      <w:r>
-        <w:t>. For example:</w:t>
-      </w:r>
-    </w:p>
-    <w:p>
-      <w:pPr>
-        <w:pStyle w:val="ListParagraph"/>
+        <w:t>zonePivot</w:t>
+      </w:r>
+      <w:proofErr w:type="spellEnd"/>
+      <w:r>
         <w:rPr>
           <w:b/>
           <w:bCs/>
         </w:rPr>
-      </w:pPr>
+        <w:t>: "</w:t>
+      </w:r>
+      <w:proofErr w:type="spellStart"/>
       <w:r>
         <w:rPr>
           <w:b/>
           <w:bCs/>
         </w:rPr>
-        <w:t>{include "../../../includes/azure-sandbox-regions-note.md" }</w:t>
+        <w:t>linux</w:t>
+      </w:r>
+      <w:proofErr w:type="spellEnd"/>
+      <w:r>
+        <w:rPr>
+          <w:b/>
+          <w:bCs/>
+        </w:rPr>
+        <w:t>"}</w:t>
+      </w:r>
+      <w:r>
+        <w:br/>
+      </w:r>
+      <w:r>
+        <w:br/>
+      </w:r>
+      <w:r>
+        <w:rPr>
+          <w:rStyle w:val="Heading2Char"/>
+        </w:rPr>
+        <w:t>Inclusion blocks</w:t>
+      </w:r>
+    </w:p>
+    <w:p>
+      <w:r>
+        <w:t>A</w:t>
+      </w:r>
+      <w:r>
+        <w:t>dd inclusion blocks</w:t>
+      </w:r>
+      <w:r>
+        <w:t xml:space="preserve"> with the marker </w:t>
+      </w:r>
+      <w:r>
+        <w:rPr>
+          <w:b/>
+          <w:bCs/>
+        </w:rPr>
+        <w:t>{include “file”}</w:t>
+      </w:r>
+      <w:r>
+        <w:t xml:space="preserve"> – the file should be relative to where your markdown will reside – this will </w:t>
+      </w:r>
+      <w:r>
+        <w:t>be copied</w:t>
+      </w:r>
+      <w:r>
+        <w:t xml:space="preserve"> untouched</w:t>
+      </w:r>
+      <w:r>
+        <w:t xml:space="preserve"> into the final markdown</w:t>
+      </w:r>
+      <w:r>
+        <w:t>. For example:</w:t>
+      </w:r>
+    </w:p>
+    <w:p>
+      <w:pPr>
+        <w:pStyle w:val="ListParagraph"/>
+        <w:rPr>
+          <w:b/>
+          <w:bCs/>
+        </w:rPr>
+      </w:pPr>
+      <w:r>
+        <w:rPr>
+          <w:b/>
+          <w:bCs/>
+        </w:rPr>
+        <w:t xml:space="preserve">{include </w:t>
+      </w:r>
+      <w:proofErr w:type="gramStart"/>
+      <w:r>
+        <w:rPr>
+          <w:b/>
+          <w:bCs/>
+        </w:rPr>
+        <w:t>"..</w:t>
+      </w:r>
+      <w:proofErr w:type="gramEnd"/>
+      <w:r>
+        <w:rPr>
+          <w:b/>
+          <w:bCs/>
+        </w:rPr>
+        <w:t>/../../includes/azure-sandbox-regions-note.md" }</w:t>
       </w:r>
     </w:p>
     <w:p>
@@ -556,11 +888,33 @@
           <w:rFonts w:ascii="Consolas" w:hAnsi="Consolas"/>
         </w:rPr>
       </w:pPr>
+      <w:proofErr w:type="gramStart"/>
       <w:r>
         <w:rPr>
           <w:rFonts w:ascii="Consolas" w:hAnsi="Consolas"/>
         </w:rPr>
-        <w:t>![alt-text](image-url “description”)</w:t>
+        <w:t>![</w:t>
+      </w:r>
+      <w:proofErr w:type="gramEnd"/>
+      <w:r>
+        <w:rPr>
+          <w:rFonts w:ascii="Consolas" w:hAnsi="Consolas"/>
+        </w:rPr>
+        <w:t>alt-text](image-</w:t>
+      </w:r>
+      <w:proofErr w:type="spellStart"/>
+      <w:r>
+        <w:rPr>
+          <w:rFonts w:ascii="Consolas" w:hAnsi="Consolas"/>
+        </w:rPr>
+        <w:t>url</w:t>
+      </w:r>
+      <w:proofErr w:type="spellEnd"/>
+      <w:r>
+        <w:rPr>
+          <w:rFonts w:ascii="Consolas" w:hAnsi="Consolas"/>
+        </w:rPr>
+        <w:t xml:space="preserve"> “description”)</w:t>
       </w:r>
     </w:p>
     <w:p>
@@ -609,7 +963,19 @@
         <w:spacing w:after="0" w:line="240" w:lineRule="auto"/>
       </w:pPr>
       <w:r>
-        <w:t xml:space="preserve">If you add a border onto the image through Word, this will translate to a standard border added in Markdown – div with css class, or border directive if you use the </w:t>
+        <w:t xml:space="preserve">If you add a border onto the image through Word, this will translate to a standard border added in Markdown – div with </w:t>
+      </w:r>
+      <w:proofErr w:type="spellStart"/>
+      <w:r>
+        <w:t>css</w:t>
+      </w:r>
+      <w:proofErr w:type="spellEnd"/>
+      <w:r>
+        <w:t xml:space="preserve"> class, or border directive if you use </w:t>
+      </w:r>
+      <w:proofErr w:type="gramStart"/>
+      <w:r>
+        <w:t xml:space="preserve">the </w:t>
       </w:r>
       <w:r>
         <w:rPr>
@@ -618,6 +984,7 @@
         </w:rPr>
         <w:t>:::image:::</w:t>
       </w:r>
+      <w:proofErr w:type="gramEnd"/>
       <w:r>
         <w:t xml:space="preserve"> tag as shown below. Note that image alignment is not currently supported.</w:t>
       </w:r>
@@ -675,6 +1042,671 @@
       </w:r>
       <w:r>
         <w:t>space.</w:t>
+      </w:r>
+    </w:p>
+    <w:tbl>
+      <w:tblPr>
+        <w:tblStyle w:val="ListTable3-Accent3"/>
+        <w:tblW w:w="0" w:type="auto"/>
+        <w:tblLook w:val="04A0" w:firstRow="1" w:lastRow="0" w:firstColumn="1" w:lastColumn="0" w:noHBand="0" w:noVBand="1"/>
+      </w:tblPr>
+      <w:tblGrid>
+        <w:gridCol w:w="4675"/>
+        <w:gridCol w:w="4675"/>
+      </w:tblGrid>
+      <w:tr>
+        <w:trPr>
+          <w:cnfStyle w:val="100000000000" w:firstRow="1" w:lastRow="0" w:firstColumn="0" w:lastColumn="0" w:oddVBand="0" w:evenVBand="0" w:oddHBand="0" w:evenHBand="0" w:firstRowFirstColumn="0" w:firstRowLastColumn="0" w:lastRowFirstColumn="0" w:lastRowLastColumn="0"/>
+        </w:trPr>
+        <w:tc>
+          <w:tcPr>
+            <w:cnfStyle w:val="001000000100" w:firstRow="0" w:lastRow="0" w:firstColumn="1" w:lastColumn="0" w:oddVBand="0" w:evenVBand="0" w:oddHBand="0" w:evenHBand="0" w:firstRowFirstColumn="1" w:firstRowLastColumn="0" w:lastRowFirstColumn="0" w:lastRowLastColumn="0"/>
+            <w:tcW w:w="4675" w:type="dxa"/>
+          </w:tcPr>
+          <w:p>
+            <w:pPr>
+              <w:tabs>
+                <w:tab w:val="left" w:pos="916"/>
+                <w:tab w:val="left" w:pos="1832"/>
+                <w:tab w:val="left" w:pos="2748"/>
+                <w:tab w:val="left" w:pos="3664"/>
+                <w:tab w:val="left" w:pos="4580"/>
+                <w:tab w:val="left" w:pos="5496"/>
+                <w:tab w:val="left" w:pos="6412"/>
+                <w:tab w:val="left" w:pos="7328"/>
+                <w:tab w:val="left" w:pos="8244"/>
+                <w:tab w:val="left" w:pos="9160"/>
+                <w:tab w:val="left" w:pos="10076"/>
+                <w:tab w:val="left" w:pos="10992"/>
+                <w:tab w:val="left" w:pos="11908"/>
+                <w:tab w:val="left" w:pos="12824"/>
+                <w:tab w:val="left" w:pos="13740"/>
+                <w:tab w:val="left" w:pos="14656"/>
+              </w:tabs>
+            </w:pPr>
+            <w:r>
+              <w:t>Key</w:t>
+            </w:r>
+          </w:p>
+        </w:tc>
+        <w:tc>
+          <w:tcPr>
+            <w:tcW w:w="4675" w:type="dxa"/>
+          </w:tcPr>
+          <w:p>
+            <w:pPr>
+              <w:tabs>
+                <w:tab w:val="left" w:pos="916"/>
+                <w:tab w:val="left" w:pos="1832"/>
+                <w:tab w:val="left" w:pos="2748"/>
+                <w:tab w:val="left" w:pos="3664"/>
+                <w:tab w:val="left" w:pos="4580"/>
+                <w:tab w:val="left" w:pos="5496"/>
+                <w:tab w:val="left" w:pos="6412"/>
+                <w:tab w:val="left" w:pos="7328"/>
+                <w:tab w:val="left" w:pos="8244"/>
+                <w:tab w:val="left" w:pos="9160"/>
+                <w:tab w:val="left" w:pos="10076"/>
+                <w:tab w:val="left" w:pos="10992"/>
+                <w:tab w:val="left" w:pos="11908"/>
+                <w:tab w:val="left" w:pos="12824"/>
+                <w:tab w:val="left" w:pos="13740"/>
+                <w:tab w:val="left" w:pos="14656"/>
+              </w:tabs>
+              <w:cnfStyle w:val="100000000000" w:firstRow="1" w:lastRow="0" w:firstColumn="0" w:lastColumn="0" w:oddVBand="0" w:evenVBand="0" w:oddHBand="0" w:evenHBand="0" w:firstRowFirstColumn="0" w:firstRowLastColumn="0" w:lastRowFirstColumn="0" w:lastRowLastColumn="0"/>
+            </w:pPr>
+            <w:r>
+              <w:t>Purpose</w:t>
+            </w:r>
+          </w:p>
+        </w:tc>
+      </w:tr>
+      <w:tr>
+        <w:trPr>
+          <w:cnfStyle w:val="000000100000" w:firstRow="0" w:lastRow="0" w:firstColumn="0" w:lastColumn="0" w:oddVBand="0" w:evenVBand="0" w:oddHBand="1" w:evenHBand="0" w:firstRowFirstColumn="0" w:firstRowLastColumn="0" w:lastRowFirstColumn="0" w:lastRowLastColumn="0"/>
+        </w:trPr>
+        <w:tc>
+          <w:tcPr>
+            <w:cnfStyle w:val="001000000000" w:firstRow="0" w:lastRow="0" w:firstColumn="1" w:lastColumn="0" w:oddVBand="0" w:evenVBand="0" w:oddHBand="0" w:evenHBand="0" w:firstRowFirstColumn="0" w:firstRowLastColumn="0" w:lastRowFirstColumn="0" w:lastRowLastColumn="0"/>
+            <w:tcW w:w="4675" w:type="dxa"/>
+          </w:tcPr>
+          <w:p>
+            <w:pPr>
+              <w:tabs>
+                <w:tab w:val="left" w:pos="916"/>
+                <w:tab w:val="left" w:pos="1832"/>
+                <w:tab w:val="left" w:pos="2748"/>
+                <w:tab w:val="left" w:pos="3664"/>
+                <w:tab w:val="left" w:pos="4580"/>
+                <w:tab w:val="left" w:pos="5496"/>
+                <w:tab w:val="left" w:pos="6412"/>
+                <w:tab w:val="left" w:pos="7328"/>
+                <w:tab w:val="left" w:pos="8244"/>
+                <w:tab w:val="left" w:pos="9160"/>
+                <w:tab w:val="left" w:pos="10076"/>
+                <w:tab w:val="left" w:pos="10992"/>
+                <w:tab w:val="left" w:pos="11908"/>
+                <w:tab w:val="left" w:pos="12824"/>
+                <w:tab w:val="left" w:pos="13740"/>
+                <w:tab w:val="left" w:pos="14656"/>
+              </w:tabs>
+            </w:pPr>
+            <w:proofErr w:type="spellStart"/>
+            <w:r>
+              <w:t>useExtension</w:t>
+            </w:r>
+            <w:proofErr w:type="spellEnd"/>
+          </w:p>
+        </w:tc>
+        <w:tc>
+          <w:tcPr>
+            <w:tcW w:w="4675" w:type="dxa"/>
+          </w:tcPr>
+          <w:p>
+            <w:pPr>
+              <w:tabs>
+                <w:tab w:val="left" w:pos="916"/>
+                <w:tab w:val="left" w:pos="1832"/>
+                <w:tab w:val="left" w:pos="2748"/>
+                <w:tab w:val="left" w:pos="3664"/>
+                <w:tab w:val="left" w:pos="4580"/>
+                <w:tab w:val="left" w:pos="5496"/>
+                <w:tab w:val="left" w:pos="6412"/>
+                <w:tab w:val="left" w:pos="7328"/>
+                <w:tab w:val="left" w:pos="8244"/>
+                <w:tab w:val="left" w:pos="9160"/>
+                <w:tab w:val="left" w:pos="10076"/>
+                <w:tab w:val="left" w:pos="10992"/>
+                <w:tab w:val="left" w:pos="11908"/>
+                <w:tab w:val="left" w:pos="12824"/>
+                <w:tab w:val="left" w:pos="13740"/>
+                <w:tab w:val="left" w:pos="14656"/>
+              </w:tabs>
+              <w:cnfStyle w:val="000000100000" w:firstRow="0" w:lastRow="0" w:firstColumn="0" w:lastColumn="0" w:oddVBand="0" w:evenVBand="0" w:oddHBand="1" w:evenHBand="0" w:firstRowFirstColumn="0" w:firstRowLastColumn="0" w:lastRowFirstColumn="0" w:lastRowLastColumn="0"/>
+            </w:pPr>
+            <w:r>
+              <w:t xml:space="preserve">Indicates to always </w:t>
+            </w:r>
+            <w:proofErr w:type="gramStart"/>
+            <w:r>
+              <w:t xml:space="preserve">use </w:t>
+            </w:r>
+            <w:r>
+              <w:rPr>
+                <w:b/>
+                <w:bCs/>
+              </w:rPr>
+              <w:t>:::image:::</w:t>
+            </w:r>
+            <w:proofErr w:type="gramEnd"/>
+            <w:r>
+              <w:t xml:space="preserve"> to render this image.</w:t>
+            </w:r>
+          </w:p>
+        </w:tc>
+      </w:tr>
+      <w:tr>
+        <w:tc>
+          <w:tcPr>
+            <w:cnfStyle w:val="001000000000" w:firstRow="0" w:lastRow="0" w:firstColumn="1" w:lastColumn="0" w:oddVBand="0" w:evenVBand="0" w:oddHBand="0" w:evenHBand="0" w:firstRowFirstColumn="0" w:firstRowLastColumn="0" w:lastRowFirstColumn="0" w:lastRowLastColumn="0"/>
+            <w:tcW w:w="4675" w:type="dxa"/>
+          </w:tcPr>
+          <w:p>
+            <w:pPr>
+              <w:tabs>
+                <w:tab w:val="left" w:pos="916"/>
+                <w:tab w:val="left" w:pos="1832"/>
+                <w:tab w:val="left" w:pos="2748"/>
+                <w:tab w:val="left" w:pos="3664"/>
+                <w:tab w:val="left" w:pos="4580"/>
+                <w:tab w:val="left" w:pos="5496"/>
+                <w:tab w:val="left" w:pos="6412"/>
+                <w:tab w:val="left" w:pos="7328"/>
+                <w:tab w:val="left" w:pos="8244"/>
+                <w:tab w:val="left" w:pos="9160"/>
+                <w:tab w:val="left" w:pos="10076"/>
+                <w:tab w:val="left" w:pos="10992"/>
+                <w:tab w:val="left" w:pos="11908"/>
+                <w:tab w:val="left" w:pos="12824"/>
+                <w:tab w:val="left" w:pos="13740"/>
+                <w:tab w:val="left" w:pos="14656"/>
+              </w:tabs>
+            </w:pPr>
+            <w:r>
+              <w:t>loc-</w:t>
+            </w:r>
+            <w:proofErr w:type="gramStart"/>
+            <w:r>
+              <w:t>scope:{</w:t>
+            </w:r>
+            <w:proofErr w:type="gramEnd"/>
+            <w:r>
+              <w:t>scope}</w:t>
+            </w:r>
+          </w:p>
+        </w:tc>
+        <w:tc>
+          <w:tcPr>
+            <w:tcW w:w="4675" w:type="dxa"/>
+          </w:tcPr>
+          <w:p>
+            <w:pPr>
+              <w:tabs>
+                <w:tab w:val="left" w:pos="916"/>
+                <w:tab w:val="left" w:pos="1832"/>
+                <w:tab w:val="left" w:pos="2748"/>
+                <w:tab w:val="left" w:pos="3664"/>
+                <w:tab w:val="left" w:pos="4580"/>
+                <w:tab w:val="left" w:pos="5496"/>
+                <w:tab w:val="left" w:pos="6412"/>
+                <w:tab w:val="left" w:pos="7328"/>
+                <w:tab w:val="left" w:pos="8244"/>
+                <w:tab w:val="left" w:pos="9160"/>
+                <w:tab w:val="left" w:pos="10076"/>
+                <w:tab w:val="left" w:pos="10992"/>
+                <w:tab w:val="left" w:pos="11908"/>
+                <w:tab w:val="left" w:pos="12824"/>
+                <w:tab w:val="left" w:pos="13740"/>
+                <w:tab w:val="left" w:pos="14656"/>
+              </w:tabs>
+              <w:cnfStyle w:val="000000000000" w:firstRow="0" w:lastRow="0" w:firstColumn="0" w:lastColumn="0" w:oddVBand="0" w:evenVBand="0" w:oddHBand="0" w:evenHBand="0" w:firstRowFirstColumn="0" w:firstRowLastColumn="0" w:lastRowFirstColumn="0" w:lastRowLastColumn="0"/>
+            </w:pPr>
+            <w:r>
+              <w:t xml:space="preserve">Adds a localization scope with </w:t>
+            </w:r>
+            <w:proofErr w:type="gramStart"/>
+            <w:r>
+              <w:t xml:space="preserve">the </w:t>
+            </w:r>
+            <w:r>
+              <w:rPr>
+                <w:b/>
+                <w:bCs/>
+              </w:rPr>
+              <w:t>:::image:::</w:t>
+            </w:r>
+            <w:proofErr w:type="gramEnd"/>
+            <w:r>
+              <w:t xml:space="preserve"> tag – this always forces that render style.</w:t>
+            </w:r>
+          </w:p>
+        </w:tc>
+      </w:tr>
+      <w:tr>
+        <w:trPr>
+          <w:cnfStyle w:val="000000100000" w:firstRow="0" w:lastRow="0" w:firstColumn="0" w:lastColumn="0" w:oddVBand="0" w:evenVBand="0" w:oddHBand="1" w:evenHBand="0" w:firstRowFirstColumn="0" w:firstRowLastColumn="0" w:lastRowFirstColumn="0" w:lastRowLastColumn="0"/>
+        </w:trPr>
+        <w:tc>
+          <w:tcPr>
+            <w:cnfStyle w:val="001000000000" w:firstRow="0" w:lastRow="0" w:firstColumn="1" w:lastColumn="0" w:oddVBand="0" w:evenVBand="0" w:oddHBand="0" w:evenHBand="0" w:firstRowFirstColumn="0" w:firstRowLastColumn="0" w:lastRowFirstColumn="0" w:lastRowLastColumn="0"/>
+            <w:tcW w:w="4675" w:type="dxa"/>
+          </w:tcPr>
+          <w:p>
+            <w:pPr>
+              <w:tabs>
+                <w:tab w:val="left" w:pos="916"/>
+                <w:tab w:val="left" w:pos="1832"/>
+                <w:tab w:val="left" w:pos="2748"/>
+                <w:tab w:val="left" w:pos="3664"/>
+                <w:tab w:val="left" w:pos="4580"/>
+                <w:tab w:val="left" w:pos="5496"/>
+                <w:tab w:val="left" w:pos="6412"/>
+                <w:tab w:val="left" w:pos="7328"/>
+                <w:tab w:val="left" w:pos="8244"/>
+                <w:tab w:val="left" w:pos="9160"/>
+                <w:tab w:val="left" w:pos="10076"/>
+                <w:tab w:val="left" w:pos="10992"/>
+                <w:tab w:val="left" w:pos="11908"/>
+                <w:tab w:val="left" w:pos="12824"/>
+                <w:tab w:val="left" w:pos="13740"/>
+                <w:tab w:val="left" w:pos="14656"/>
+              </w:tabs>
+            </w:pPr>
+            <w:r>
+              <w:t>link</w:t>
+            </w:r>
+            <w:proofErr w:type="gramStart"/>
+            <w:r>
+              <w:t>:”{</w:t>
+            </w:r>
+            <w:proofErr w:type="spellStart"/>
+            <w:proofErr w:type="gramEnd"/>
+            <w:r>
+              <w:t>url</w:t>
+            </w:r>
+            <w:proofErr w:type="spellEnd"/>
+            <w:r>
+              <w:t>}”</w:t>
+            </w:r>
+          </w:p>
+        </w:tc>
+        <w:tc>
+          <w:tcPr>
+            <w:tcW w:w="4675" w:type="dxa"/>
+          </w:tcPr>
+          <w:p>
+            <w:pPr>
+              <w:tabs>
+                <w:tab w:val="left" w:pos="916"/>
+                <w:tab w:val="left" w:pos="1832"/>
+                <w:tab w:val="left" w:pos="2748"/>
+                <w:tab w:val="left" w:pos="3664"/>
+                <w:tab w:val="left" w:pos="4580"/>
+                <w:tab w:val="left" w:pos="5496"/>
+                <w:tab w:val="left" w:pos="6412"/>
+                <w:tab w:val="left" w:pos="7328"/>
+                <w:tab w:val="left" w:pos="8244"/>
+                <w:tab w:val="left" w:pos="9160"/>
+                <w:tab w:val="left" w:pos="10076"/>
+                <w:tab w:val="left" w:pos="10992"/>
+                <w:tab w:val="left" w:pos="11908"/>
+                <w:tab w:val="left" w:pos="12824"/>
+                <w:tab w:val="left" w:pos="13740"/>
+                <w:tab w:val="left" w:pos="14656"/>
+              </w:tabs>
+              <w:cnfStyle w:val="000000100000" w:firstRow="0" w:lastRow="0" w:firstColumn="0" w:lastColumn="0" w:oddVBand="0" w:evenVBand="0" w:oddHBand="1" w:evenHBand="0" w:firstRowFirstColumn="0" w:firstRowLastColumn="0" w:lastRowFirstColumn="0" w:lastRowLastColumn="0"/>
+            </w:pPr>
+            <w:proofErr w:type="gramStart"/>
+            <w:r>
+              <w:t xml:space="preserve">Uses </w:t>
+            </w:r>
+            <w:r>
+              <w:rPr>
+                <w:b/>
+                <w:bCs/>
+              </w:rPr>
+              <w:t>:::image:::</w:t>
+            </w:r>
+            <w:proofErr w:type="gramEnd"/>
+            <w:r>
+              <w:t xml:space="preserve"> and adds a link.</w:t>
+            </w:r>
+          </w:p>
+        </w:tc>
+      </w:tr>
+      <w:tr>
+        <w:tc>
+          <w:tcPr>
+            <w:cnfStyle w:val="001000000000" w:firstRow="0" w:lastRow="0" w:firstColumn="1" w:lastColumn="0" w:oddVBand="0" w:evenVBand="0" w:oddHBand="0" w:evenHBand="0" w:firstRowFirstColumn="0" w:firstRowLastColumn="0" w:lastRowFirstColumn="0" w:lastRowLastColumn="0"/>
+            <w:tcW w:w="4675" w:type="dxa"/>
+          </w:tcPr>
+          <w:p>
+            <w:pPr>
+              <w:tabs>
+                <w:tab w:val="left" w:pos="916"/>
+                <w:tab w:val="left" w:pos="1832"/>
+                <w:tab w:val="left" w:pos="2748"/>
+                <w:tab w:val="left" w:pos="3664"/>
+                <w:tab w:val="left" w:pos="4580"/>
+                <w:tab w:val="left" w:pos="5496"/>
+                <w:tab w:val="left" w:pos="6412"/>
+                <w:tab w:val="left" w:pos="7328"/>
+                <w:tab w:val="left" w:pos="8244"/>
+                <w:tab w:val="left" w:pos="9160"/>
+                <w:tab w:val="left" w:pos="10076"/>
+                <w:tab w:val="left" w:pos="10992"/>
+                <w:tab w:val="left" w:pos="11908"/>
+                <w:tab w:val="left" w:pos="12824"/>
+                <w:tab w:val="left" w:pos="13740"/>
+                <w:tab w:val="left" w:pos="14656"/>
+              </w:tabs>
+            </w:pPr>
+            <w:r>
+              <w:t>lightbox</w:t>
+            </w:r>
+            <w:proofErr w:type="gramStart"/>
+            <w:r>
+              <w:t>:”{</w:t>
+            </w:r>
+            <w:proofErr w:type="spellStart"/>
+            <w:proofErr w:type="gramEnd"/>
+            <w:r>
+              <w:t>url</w:t>
+            </w:r>
+            <w:proofErr w:type="spellEnd"/>
+            <w:r>
+              <w:t>}”</w:t>
+            </w:r>
+          </w:p>
+        </w:tc>
+        <w:tc>
+          <w:tcPr>
+            <w:tcW w:w="4675" w:type="dxa"/>
+          </w:tcPr>
+          <w:p>
+            <w:pPr>
+              <w:tabs>
+                <w:tab w:val="left" w:pos="916"/>
+                <w:tab w:val="left" w:pos="1832"/>
+                <w:tab w:val="left" w:pos="2748"/>
+                <w:tab w:val="left" w:pos="3664"/>
+                <w:tab w:val="left" w:pos="4580"/>
+                <w:tab w:val="left" w:pos="5496"/>
+                <w:tab w:val="left" w:pos="6412"/>
+                <w:tab w:val="left" w:pos="7328"/>
+                <w:tab w:val="left" w:pos="8244"/>
+                <w:tab w:val="left" w:pos="9160"/>
+                <w:tab w:val="left" w:pos="10076"/>
+                <w:tab w:val="left" w:pos="10992"/>
+                <w:tab w:val="left" w:pos="11908"/>
+                <w:tab w:val="left" w:pos="12824"/>
+                <w:tab w:val="left" w:pos="13740"/>
+                <w:tab w:val="left" w:pos="14656"/>
+              </w:tabs>
+              <w:cnfStyle w:val="000000000000" w:firstRow="0" w:lastRow="0" w:firstColumn="0" w:lastColumn="0" w:oddVBand="0" w:evenVBand="0" w:oddHBand="0" w:evenHBand="0" w:firstRowFirstColumn="0" w:firstRowLastColumn="0" w:lastRowFirstColumn="0" w:lastRowLastColumn="0"/>
+            </w:pPr>
+            <w:proofErr w:type="gramStart"/>
+            <w:r>
+              <w:t xml:space="preserve">Uses </w:t>
+            </w:r>
+            <w:r>
+              <w:rPr>
+                <w:b/>
+                <w:bCs/>
+              </w:rPr>
+              <w:t>:::image:::</w:t>
+            </w:r>
+            <w:proofErr w:type="gramEnd"/>
+            <w:r>
+              <w:t xml:space="preserve"> and adds a lightbox URL.</w:t>
+            </w:r>
+          </w:p>
+        </w:tc>
+      </w:tr>
+    </w:tbl>
+    <w:p>
+      <w:pPr>
+        <w:tabs>
+          <w:tab w:val="left" w:pos="916"/>
+          <w:tab w:val="left" w:pos="1832"/>
+          <w:tab w:val="left" w:pos="2748"/>
+          <w:tab w:val="left" w:pos="3664"/>
+          <w:tab w:val="left" w:pos="4580"/>
+          <w:tab w:val="left" w:pos="5496"/>
+          <w:tab w:val="left" w:pos="6412"/>
+          <w:tab w:val="left" w:pos="7328"/>
+          <w:tab w:val="left" w:pos="8244"/>
+          <w:tab w:val="left" w:pos="9160"/>
+          <w:tab w:val="left" w:pos="10076"/>
+          <w:tab w:val="left" w:pos="10992"/>
+          <w:tab w:val="left" w:pos="11908"/>
+          <w:tab w:val="left" w:pos="12824"/>
+          <w:tab w:val="left" w:pos="13740"/>
+          <w:tab w:val="left" w:pos="14656"/>
+        </w:tabs>
+        <w:spacing w:after="0" w:line="240" w:lineRule="auto"/>
+      </w:pPr>
+    </w:p>
+    <w:p>
+      <w:pPr>
+        <w:tabs>
+          <w:tab w:val="left" w:pos="916"/>
+          <w:tab w:val="left" w:pos="1832"/>
+          <w:tab w:val="left" w:pos="2748"/>
+          <w:tab w:val="left" w:pos="3664"/>
+          <w:tab w:val="left" w:pos="4580"/>
+          <w:tab w:val="left" w:pos="5496"/>
+          <w:tab w:val="left" w:pos="6412"/>
+          <w:tab w:val="left" w:pos="7328"/>
+          <w:tab w:val="left" w:pos="8244"/>
+          <w:tab w:val="left" w:pos="9160"/>
+          <w:tab w:val="left" w:pos="10076"/>
+          <w:tab w:val="left" w:pos="10992"/>
+          <w:tab w:val="left" w:pos="11908"/>
+          <w:tab w:val="left" w:pos="12824"/>
+          <w:tab w:val="left" w:pos="13740"/>
+          <w:tab w:val="left" w:pos="14656"/>
+        </w:tabs>
+        <w:spacing w:after="0" w:line="240" w:lineRule="auto"/>
+      </w:pPr>
+      <w:r>
+        <w:t>For example, the comment</w:t>
+      </w:r>
+      <w:r>
+        <w:t xml:space="preserve">: </w:t>
+      </w:r>
+      <w:proofErr w:type="spellStart"/>
+      <w:r>
+        <w:rPr>
+          <w:rFonts w:ascii="Consolas" w:hAnsi="Consolas"/>
+        </w:rPr>
+        <w:t>useExtension</w:t>
+      </w:r>
+      <w:proofErr w:type="spellEnd"/>
+      <w:r>
+        <w:rPr>
+          <w:rFonts w:ascii="Consolas" w:hAnsi="Consolas"/>
+        </w:rPr>
+        <w:t xml:space="preserve"> </w:t>
+      </w:r>
+      <w:proofErr w:type="spellStart"/>
+      <w:r>
+        <w:rPr>
+          <w:rFonts w:ascii="Consolas" w:hAnsi="Consolas"/>
+        </w:rPr>
+        <w:t>loc-</w:t>
+      </w:r>
+      <w:proofErr w:type="gramStart"/>
+      <w:r>
+        <w:rPr>
+          <w:rFonts w:ascii="Consolas" w:hAnsi="Consolas"/>
+        </w:rPr>
+        <w:t>scope:other</w:t>
+      </w:r>
+      <w:proofErr w:type="spellEnd"/>
+      <w:proofErr w:type="gramEnd"/>
+      <w:r>
+        <w:rPr>
+          <w:rFonts w:ascii="Consolas" w:hAnsi="Consolas"/>
+        </w:rPr>
+        <w:t xml:space="preserve"> </w:t>
+      </w:r>
+      <w:r>
+        <w:t>would cause the following tag to show up in markdown:</w:t>
+      </w:r>
+    </w:p>
+    <w:p>
+      <w:pPr>
+        <w:tabs>
+          <w:tab w:val="left" w:pos="916"/>
+          <w:tab w:val="left" w:pos="1832"/>
+          <w:tab w:val="left" w:pos="2748"/>
+          <w:tab w:val="left" w:pos="3664"/>
+          <w:tab w:val="left" w:pos="4580"/>
+          <w:tab w:val="left" w:pos="5496"/>
+          <w:tab w:val="left" w:pos="6412"/>
+          <w:tab w:val="left" w:pos="7328"/>
+          <w:tab w:val="left" w:pos="8244"/>
+          <w:tab w:val="left" w:pos="9160"/>
+          <w:tab w:val="left" w:pos="10076"/>
+          <w:tab w:val="left" w:pos="10992"/>
+          <w:tab w:val="left" w:pos="11908"/>
+          <w:tab w:val="left" w:pos="12824"/>
+          <w:tab w:val="left" w:pos="13740"/>
+          <w:tab w:val="left" w:pos="14656"/>
+        </w:tabs>
+        <w:spacing w:after="0" w:line="240" w:lineRule="auto"/>
+        <w:rPr>
+          <w:rFonts w:ascii="Consolas" w:hAnsi="Consolas"/>
+        </w:rPr>
+      </w:pPr>
+    </w:p>
+    <w:p>
+      <w:pPr>
+        <w:tabs>
+          <w:tab w:val="left" w:pos="916"/>
+          <w:tab w:val="left" w:pos="1832"/>
+          <w:tab w:val="left" w:pos="2748"/>
+          <w:tab w:val="left" w:pos="3664"/>
+          <w:tab w:val="left" w:pos="4580"/>
+          <w:tab w:val="left" w:pos="5496"/>
+          <w:tab w:val="left" w:pos="6412"/>
+          <w:tab w:val="left" w:pos="7328"/>
+          <w:tab w:val="left" w:pos="8244"/>
+          <w:tab w:val="left" w:pos="9160"/>
+          <w:tab w:val="left" w:pos="10076"/>
+          <w:tab w:val="left" w:pos="10992"/>
+          <w:tab w:val="left" w:pos="11908"/>
+          <w:tab w:val="left" w:pos="12824"/>
+          <w:tab w:val="left" w:pos="13740"/>
+          <w:tab w:val="left" w:pos="14656"/>
+        </w:tabs>
+        <w:spacing w:after="0" w:line="240" w:lineRule="auto"/>
+        <w:rPr>
+          <w:rFonts w:ascii="Consolas" w:hAnsi="Consolas"/>
+        </w:rPr>
+      </w:pPr>
+      <w:proofErr w:type="gramStart"/>
+      <w:r>
+        <w:rPr>
+          <w:rFonts w:ascii="Consolas" w:hAnsi="Consolas"/>
+        </w:rPr>
+        <w:t>:::</w:t>
+      </w:r>
+      <w:proofErr w:type="gramEnd"/>
+      <w:r>
+        <w:rPr>
+          <w:rFonts w:ascii="Consolas" w:hAnsi="Consolas"/>
+        </w:rPr>
+        <w:t>image type=”content” loc-scope=”other” border=”false” alt-text=”{alt-text}” source=”{source-link}”:::</w:t>
+      </w:r>
+    </w:p>
+    <w:p>
+      <w:pPr>
+        <w:tabs>
+          <w:tab w:val="left" w:pos="916"/>
+          <w:tab w:val="left" w:pos="1832"/>
+          <w:tab w:val="left" w:pos="2748"/>
+          <w:tab w:val="left" w:pos="3664"/>
+          <w:tab w:val="left" w:pos="4580"/>
+          <w:tab w:val="left" w:pos="5496"/>
+          <w:tab w:val="left" w:pos="6412"/>
+          <w:tab w:val="left" w:pos="7328"/>
+          <w:tab w:val="left" w:pos="8244"/>
+          <w:tab w:val="left" w:pos="9160"/>
+          <w:tab w:val="left" w:pos="10076"/>
+          <w:tab w:val="left" w:pos="10992"/>
+          <w:tab w:val="left" w:pos="11908"/>
+          <w:tab w:val="left" w:pos="12824"/>
+          <w:tab w:val="left" w:pos="13740"/>
+          <w:tab w:val="left" w:pos="14656"/>
+        </w:tabs>
+        <w:spacing w:after="0" w:line="240" w:lineRule="auto"/>
+        <w:rPr>
+          <w:rFonts w:ascii="Consolas" w:hAnsi="Consolas"/>
+        </w:rPr>
+      </w:pPr>
+    </w:p>
+    <w:p>
+      <w:pPr>
+        <w:pStyle w:val="Heading2"/>
+      </w:pPr>
+      <w:r>
+        <w:lastRenderedPageBreak/>
+        <w:t>Exercises</w:t>
+      </w:r>
+    </w:p>
+    <w:p>
+      <w:pPr>
+        <w:tabs>
+          <w:tab w:val="left" w:pos="916"/>
+          <w:tab w:val="left" w:pos="1832"/>
+          <w:tab w:val="left" w:pos="2748"/>
+          <w:tab w:val="left" w:pos="3664"/>
+          <w:tab w:val="left" w:pos="4580"/>
+          <w:tab w:val="left" w:pos="5496"/>
+          <w:tab w:val="left" w:pos="6412"/>
+          <w:tab w:val="left" w:pos="7328"/>
+          <w:tab w:val="left" w:pos="8244"/>
+          <w:tab w:val="left" w:pos="9160"/>
+          <w:tab w:val="left" w:pos="10076"/>
+          <w:tab w:val="left" w:pos="10992"/>
+          <w:tab w:val="left" w:pos="11908"/>
+          <w:tab w:val="left" w:pos="12824"/>
+          <w:tab w:val="left" w:pos="13740"/>
+          <w:tab w:val="left" w:pos="14656"/>
+        </w:tabs>
+        <w:spacing w:after="0" w:line="240" w:lineRule="auto"/>
+      </w:pPr>
+      <w:r>
+        <w:t>You can optionally a</w:t>
+      </w:r>
+      <w:r>
+        <w:t>dd a comment to the exercise title (the Heading1) to indicate sandbox usage.</w:t>
+      </w:r>
+      <w:r>
+        <w:t xml:space="preserve"> This adds the proper tags into the unit YAML returned by the conversion tool.</w:t>
+      </w:r>
+      <w:r>
+        <w:t xml:space="preserve"> The following text is permitted, separated by spaces. </w:t>
+      </w:r>
+      <w:proofErr w:type="gramStart"/>
+      <w:r>
+        <w:t>Case</w:t>
+      </w:r>
+      <w:proofErr w:type="gramEnd"/>
+      <w:r>
+        <w:t xml:space="preserve"> is ignored for the key.</w:t>
       </w:r>
     </w:p>
     <w:tbl>
@@ -785,7 +1817,7 @@
               </w:tabs>
             </w:pPr>
             <w:r>
-              <w:t>useExtension</w:t>
+              <w:t>Sandbox</w:t>
             </w:r>
           </w:p>
         </w:tc>
@@ -816,17 +1848,15 @@
               <w:cnfStyle w:val="000000100000" w:firstRow="0" w:lastRow="0" w:firstColumn="0" w:lastColumn="0" w:oddVBand="0" w:evenVBand="0" w:oddHBand="1" w:evenHBand="0" w:firstRowFirstColumn="0" w:firstRowLastColumn="0" w:lastRowFirstColumn="0" w:lastRowLastColumn="0"/>
             </w:pPr>
             <w:r>
-              <w:t xml:space="preserve">Indicates to always use </w:t>
+              <w:t xml:space="preserve">Marks the unit as a sandbox unit (D365, Azure or </w:t>
             </w:r>
+            <w:proofErr w:type="spellStart"/>
             <w:r>
-              <w:rPr>
-                <w:b/>
-                <w:bCs/>
-              </w:rPr>
-              <w:t>:::image:::</w:t>
+              <w:t>Jupyter</w:t>
             </w:r>
+            <w:proofErr w:type="spellEnd"/>
             <w:r>
-              <w:t xml:space="preserve"> to render this image.</w:t>
+              <w:t>).</w:t>
             </w:r>
           </w:p>
         </w:tc>
@@ -858,8 +1888,13 @@
                 <w:tab w:val="left" w:pos="14656"/>
               </w:tabs>
             </w:pPr>
+            <w:proofErr w:type="gramStart"/>
             <w:r>
-              <w:t>loc-scope:{scope}</w:t>
+              <w:t>interactivity:{</w:t>
+            </w:r>
+            <w:proofErr w:type="gramEnd"/>
+            <w:r>
+              <w:t>type}</w:t>
             </w:r>
           </w:p>
         </w:tc>
@@ -890,17 +1925,15 @@
               <w:cnfStyle w:val="000000000000" w:firstRow="0" w:lastRow="0" w:firstColumn="0" w:lastColumn="0" w:oddVBand="0" w:evenVBand="0" w:oddHBand="0" w:evenHBand="0" w:firstRowFirstColumn="0" w:firstRowLastColumn="0" w:lastRowFirstColumn="0" w:lastRowLastColumn="0"/>
             </w:pPr>
             <w:r>
-              <w:t xml:space="preserve">Adds a localization scope with the </w:t>
+              <w:t>Adds an interactivity key for the specified type such as “bash”, “</w:t>
             </w:r>
+            <w:proofErr w:type="spellStart"/>
             <w:r>
-              <w:rPr>
-                <w:b/>
-                <w:bCs/>
-              </w:rPr>
-              <w:t>:::image:::</w:t>
+              <w:t>powershell</w:t>
             </w:r>
+            <w:proofErr w:type="spellEnd"/>
             <w:r>
-              <w:t xml:space="preserve"> tag – this always forces that render style.</w:t>
+              <w:t>”, etc.</w:t>
             </w:r>
           </w:p>
         </w:tc>
@@ -935,8 +1968,18 @@
                 <w:tab w:val="left" w:pos="14656"/>
               </w:tabs>
             </w:pPr>
+            <w:proofErr w:type="spellStart"/>
+            <w:proofErr w:type="gramStart"/>
             <w:r>
-              <w:t>link:”{url}”</w:t>
+              <w:t>labId</w:t>
+            </w:r>
+            <w:proofErr w:type="spellEnd"/>
+            <w:r>
+              <w:t>:{</w:t>
+            </w:r>
+            <w:proofErr w:type="gramEnd"/>
+            <w:r>
+              <w:t>id}</w:t>
             </w:r>
           </w:p>
         </w:tc>
@@ -967,573 +2010,31 @@
               <w:cnfStyle w:val="000000100000" w:firstRow="0" w:lastRow="0" w:firstColumn="0" w:lastColumn="0" w:oddVBand="0" w:evenVBand="0" w:oddHBand="1" w:evenHBand="0" w:firstRowFirstColumn="0" w:firstRowLastColumn="0" w:lastRowFirstColumn="0" w:lastRowLastColumn="0"/>
             </w:pPr>
             <w:r>
-              <w:t xml:space="preserve">Uses </w:t>
+              <w:t xml:space="preserve">Adds a </w:t>
             </w:r>
+            <w:proofErr w:type="spellStart"/>
             <w:r>
-              <w:rPr>
-                <w:b/>
-                <w:bCs/>
-              </w:rPr>
-              <w:t>:::image:::</w:t>
+              <w:t>Skillable</w:t>
             </w:r>
+            <w:proofErr w:type="spellEnd"/>
             <w:r>
-              <w:t xml:space="preserve"> and adds a link.</w:t>
+              <w:t xml:space="preserve"> VM or </w:t>
             </w:r>
-          </w:p>
-        </w:tc>
-      </w:tr>
-      <w:tr>
-        <w:tc>
-          <w:tcPr>
-            <w:cnfStyle w:val="001000000000" w:firstRow="0" w:lastRow="0" w:firstColumn="1" w:lastColumn="0" w:oddVBand="0" w:evenVBand="0" w:oddHBand="0" w:evenHBand="0" w:firstRowFirstColumn="0" w:firstRowLastColumn="0" w:lastRowFirstColumn="0" w:lastRowLastColumn="0"/>
-            <w:tcW w:w="4675" w:type="dxa"/>
-          </w:tcPr>
-          <w:p>
-            <w:pPr>
-              <w:tabs>
-                <w:tab w:val="left" w:pos="916"/>
-                <w:tab w:val="left" w:pos="1832"/>
-                <w:tab w:val="left" w:pos="2748"/>
-                <w:tab w:val="left" w:pos="3664"/>
-                <w:tab w:val="left" w:pos="4580"/>
-                <w:tab w:val="left" w:pos="5496"/>
-                <w:tab w:val="left" w:pos="6412"/>
-                <w:tab w:val="left" w:pos="7328"/>
-                <w:tab w:val="left" w:pos="8244"/>
-                <w:tab w:val="left" w:pos="9160"/>
-                <w:tab w:val="left" w:pos="10076"/>
-                <w:tab w:val="left" w:pos="10992"/>
-                <w:tab w:val="left" w:pos="11908"/>
-                <w:tab w:val="left" w:pos="12824"/>
-                <w:tab w:val="left" w:pos="13740"/>
-                <w:tab w:val="left" w:pos="14656"/>
-              </w:tabs>
-            </w:pPr>
+            <w:proofErr w:type="spellStart"/>
             <w:r>
-              <w:t>lightbox:”{url}”</w:t>
+              <w:t>CloudSlice</w:t>
             </w:r>
-          </w:p>
-        </w:tc>
-        <w:tc>
-          <w:tcPr>
-            <w:tcW w:w="4675" w:type="dxa"/>
-          </w:tcPr>
-          <w:p>
-            <w:pPr>
-              <w:tabs>
-                <w:tab w:val="left" w:pos="916"/>
-                <w:tab w:val="left" w:pos="1832"/>
-                <w:tab w:val="left" w:pos="2748"/>
-                <w:tab w:val="left" w:pos="3664"/>
-                <w:tab w:val="left" w:pos="4580"/>
-                <w:tab w:val="left" w:pos="5496"/>
-                <w:tab w:val="left" w:pos="6412"/>
-                <w:tab w:val="left" w:pos="7328"/>
-                <w:tab w:val="left" w:pos="8244"/>
-                <w:tab w:val="left" w:pos="9160"/>
-                <w:tab w:val="left" w:pos="10076"/>
-                <w:tab w:val="left" w:pos="10992"/>
-                <w:tab w:val="left" w:pos="11908"/>
-                <w:tab w:val="left" w:pos="12824"/>
-                <w:tab w:val="left" w:pos="13740"/>
-                <w:tab w:val="left" w:pos="14656"/>
-              </w:tabs>
-              <w:cnfStyle w:val="000000000000" w:firstRow="0" w:lastRow="0" w:firstColumn="0" w:lastColumn="0" w:oddVBand="0" w:evenVBand="0" w:oddHBand="0" w:evenHBand="0" w:firstRowFirstColumn="0" w:firstRowLastColumn="0" w:lastRowFirstColumn="0" w:lastRowLastColumn="0"/>
-            </w:pPr>
+            <w:proofErr w:type="spellEnd"/>
             <w:r>
-              <w:t xml:space="preserve">Uses </w:t>
+              <w:t xml:space="preserve"> environment to the unit. Replace </w:t>
             </w:r>
+            <w:proofErr w:type="spellStart"/>
             <w:r>
-              <w:rPr>
-                <w:b/>
-                <w:bCs/>
-              </w:rPr>
-              <w:t>:::image:::</w:t>
+              <w:t>id</w:t>
             </w:r>
+            <w:proofErr w:type="spellEnd"/>
             <w:r>
-              <w:t xml:space="preserve"> and adds a lightbox URL.</w:t>
-            </w:r>
-          </w:p>
-        </w:tc>
-      </w:tr>
-    </w:tbl>
-    <w:p>
-      <w:pPr>
-        <w:tabs>
-          <w:tab w:val="left" w:pos="916"/>
-          <w:tab w:val="left" w:pos="1832"/>
-          <w:tab w:val="left" w:pos="2748"/>
-          <w:tab w:val="left" w:pos="3664"/>
-          <w:tab w:val="left" w:pos="4580"/>
-          <w:tab w:val="left" w:pos="5496"/>
-          <w:tab w:val="left" w:pos="6412"/>
-          <w:tab w:val="left" w:pos="7328"/>
-          <w:tab w:val="left" w:pos="8244"/>
-          <w:tab w:val="left" w:pos="9160"/>
-          <w:tab w:val="left" w:pos="10076"/>
-          <w:tab w:val="left" w:pos="10992"/>
-          <w:tab w:val="left" w:pos="11908"/>
-          <w:tab w:val="left" w:pos="12824"/>
-          <w:tab w:val="left" w:pos="13740"/>
-          <w:tab w:val="left" w:pos="14656"/>
-        </w:tabs>
-        <w:spacing w:after="0" w:line="240" w:lineRule="auto"/>
-      </w:pPr>
-    </w:p>
-    <w:p>
-      <w:pPr>
-        <w:tabs>
-          <w:tab w:val="left" w:pos="916"/>
-          <w:tab w:val="left" w:pos="1832"/>
-          <w:tab w:val="left" w:pos="2748"/>
-          <w:tab w:val="left" w:pos="3664"/>
-          <w:tab w:val="left" w:pos="4580"/>
-          <w:tab w:val="left" w:pos="5496"/>
-          <w:tab w:val="left" w:pos="6412"/>
-          <w:tab w:val="left" w:pos="7328"/>
-          <w:tab w:val="left" w:pos="8244"/>
-          <w:tab w:val="left" w:pos="9160"/>
-          <w:tab w:val="left" w:pos="10076"/>
-          <w:tab w:val="left" w:pos="10992"/>
-          <w:tab w:val="left" w:pos="11908"/>
-          <w:tab w:val="left" w:pos="12824"/>
-          <w:tab w:val="left" w:pos="13740"/>
-          <w:tab w:val="left" w:pos="14656"/>
-        </w:tabs>
-        <w:spacing w:after="0" w:line="240" w:lineRule="auto"/>
-      </w:pPr>
-      <w:r>
-        <w:t>For example, the comment</w:t>
-      </w:r>
-      <w:r>
-        <w:t xml:space="preserve">: </w:t>
-      </w:r>
-      <w:r>
-        <w:rPr>
-          <w:rFonts w:ascii="Consolas" w:hAnsi="Consolas"/>
-        </w:rPr>
-        <w:t>useExtension loc-scope:other</w:t>
-      </w:r>
-      <w:r>
-        <w:rPr>
-          <w:rFonts w:ascii="Consolas" w:hAnsi="Consolas"/>
-        </w:rPr>
-        <w:t xml:space="preserve"> </w:t>
-      </w:r>
-      <w:r>
-        <w:t>would cause the following tag to show up in markdown:</w:t>
-      </w:r>
-    </w:p>
-    <w:p>
-      <w:pPr>
-        <w:tabs>
-          <w:tab w:val="left" w:pos="916"/>
-          <w:tab w:val="left" w:pos="1832"/>
-          <w:tab w:val="left" w:pos="2748"/>
-          <w:tab w:val="left" w:pos="3664"/>
-          <w:tab w:val="left" w:pos="4580"/>
-          <w:tab w:val="left" w:pos="5496"/>
-          <w:tab w:val="left" w:pos="6412"/>
-          <w:tab w:val="left" w:pos="7328"/>
-          <w:tab w:val="left" w:pos="8244"/>
-          <w:tab w:val="left" w:pos="9160"/>
-          <w:tab w:val="left" w:pos="10076"/>
-          <w:tab w:val="left" w:pos="10992"/>
-          <w:tab w:val="left" w:pos="11908"/>
-          <w:tab w:val="left" w:pos="12824"/>
-          <w:tab w:val="left" w:pos="13740"/>
-          <w:tab w:val="left" w:pos="14656"/>
-        </w:tabs>
-        <w:spacing w:after="0" w:line="240" w:lineRule="auto"/>
-        <w:rPr>
-          <w:rFonts w:ascii="Consolas" w:hAnsi="Consolas"/>
-        </w:rPr>
-      </w:pPr>
-    </w:p>
-    <w:p>
-      <w:pPr>
-        <w:tabs>
-          <w:tab w:val="left" w:pos="916"/>
-          <w:tab w:val="left" w:pos="1832"/>
-          <w:tab w:val="left" w:pos="2748"/>
-          <w:tab w:val="left" w:pos="3664"/>
-          <w:tab w:val="left" w:pos="4580"/>
-          <w:tab w:val="left" w:pos="5496"/>
-          <w:tab w:val="left" w:pos="6412"/>
-          <w:tab w:val="left" w:pos="7328"/>
-          <w:tab w:val="left" w:pos="8244"/>
-          <w:tab w:val="left" w:pos="9160"/>
-          <w:tab w:val="left" w:pos="10076"/>
-          <w:tab w:val="left" w:pos="10992"/>
-          <w:tab w:val="left" w:pos="11908"/>
-          <w:tab w:val="left" w:pos="12824"/>
-          <w:tab w:val="left" w:pos="13740"/>
-          <w:tab w:val="left" w:pos="14656"/>
-        </w:tabs>
-        <w:spacing w:after="0" w:line="240" w:lineRule="auto"/>
-        <w:rPr>
-          <w:rFonts w:ascii="Consolas" w:hAnsi="Consolas"/>
-        </w:rPr>
-      </w:pPr>
-      <w:r>
-        <w:rPr>
-          <w:rFonts w:ascii="Consolas" w:hAnsi="Consolas"/>
-        </w:rPr>
-        <w:t>:::image type=”content” loc-scope=”other” border=”false” alt-text=”{alt-text}” source=”{source-link}”:::</w:t>
-      </w:r>
-    </w:p>
-    <w:p>
-      <w:pPr>
-        <w:tabs>
-          <w:tab w:val="left" w:pos="916"/>
-          <w:tab w:val="left" w:pos="1832"/>
-          <w:tab w:val="left" w:pos="2748"/>
-          <w:tab w:val="left" w:pos="3664"/>
-          <w:tab w:val="left" w:pos="4580"/>
-          <w:tab w:val="left" w:pos="5496"/>
-          <w:tab w:val="left" w:pos="6412"/>
-          <w:tab w:val="left" w:pos="7328"/>
-          <w:tab w:val="left" w:pos="8244"/>
-          <w:tab w:val="left" w:pos="9160"/>
-          <w:tab w:val="left" w:pos="10076"/>
-          <w:tab w:val="left" w:pos="10992"/>
-          <w:tab w:val="left" w:pos="11908"/>
-          <w:tab w:val="left" w:pos="12824"/>
-          <w:tab w:val="left" w:pos="13740"/>
-          <w:tab w:val="left" w:pos="14656"/>
-        </w:tabs>
-        <w:spacing w:after="0" w:line="240" w:lineRule="auto"/>
-        <w:rPr>
-          <w:rFonts w:ascii="Consolas" w:hAnsi="Consolas"/>
-        </w:rPr>
-      </w:pPr>
-    </w:p>
-    <w:p>
-      <w:pPr>
-        <w:pStyle w:val="Heading2"/>
-      </w:pPr>
-      <w:r>
-        <w:t>Exercises</w:t>
-      </w:r>
-    </w:p>
-    <w:p>
-      <w:pPr>
-        <w:tabs>
-          <w:tab w:val="left" w:pos="916"/>
-          <w:tab w:val="left" w:pos="1832"/>
-          <w:tab w:val="left" w:pos="2748"/>
-          <w:tab w:val="left" w:pos="3664"/>
-          <w:tab w:val="left" w:pos="4580"/>
-          <w:tab w:val="left" w:pos="5496"/>
-          <w:tab w:val="left" w:pos="6412"/>
-          <w:tab w:val="left" w:pos="7328"/>
-          <w:tab w:val="left" w:pos="8244"/>
-          <w:tab w:val="left" w:pos="9160"/>
-          <w:tab w:val="left" w:pos="10076"/>
-          <w:tab w:val="left" w:pos="10992"/>
-          <w:tab w:val="left" w:pos="11908"/>
-          <w:tab w:val="left" w:pos="12824"/>
-          <w:tab w:val="left" w:pos="13740"/>
-          <w:tab w:val="left" w:pos="14656"/>
-        </w:tabs>
-        <w:spacing w:after="0" w:line="240" w:lineRule="auto"/>
-      </w:pPr>
-      <w:r>
-        <w:t>You can optionally a</w:t>
-      </w:r>
-      <w:r>
-        <w:t>dd a comment to the exercise</w:t>
-      </w:r>
-      <w:r>
-        <w:t xml:space="preserve"> title (the Heading1)</w:t>
-      </w:r>
-      <w:r>
-        <w:t xml:space="preserve"> to indicate sandbox usage.</w:t>
-      </w:r>
-      <w:r>
-        <w:t xml:space="preserve"> This adds the proper tags into the unit YAML returned by the conversion tool.</w:t>
-      </w:r>
-      <w:r>
-        <w:t xml:space="preserve"> The following text is permitted, separated by spaces</w:t>
-      </w:r>
-      <w:r>
-        <w:t>. Case is ignored for the key.</w:t>
-      </w:r>
-    </w:p>
-    <w:tbl>
-      <w:tblPr>
-        <w:tblStyle w:val="ListTable3-Accent3"/>
-        <w:tblW w:w="0" w:type="auto"/>
-        <w:tblLook w:val="04A0" w:firstRow="1" w:lastRow="0" w:firstColumn="1" w:lastColumn="0" w:noHBand="0" w:noVBand="1"/>
-      </w:tblPr>
-      <w:tblGrid>
-        <w:gridCol w:w="4675"/>
-        <w:gridCol w:w="4675"/>
-      </w:tblGrid>
-      <w:tr>
-        <w:trPr>
-          <w:cnfStyle w:val="100000000000" w:firstRow="1" w:lastRow="0" w:firstColumn="0" w:lastColumn="0" w:oddVBand="0" w:evenVBand="0" w:oddHBand="0" w:evenHBand="0" w:firstRowFirstColumn="0" w:firstRowLastColumn="0" w:lastRowFirstColumn="0" w:lastRowLastColumn="0"/>
-        </w:trPr>
-        <w:tc>
-          <w:tcPr>
-            <w:cnfStyle w:val="001000000100" w:firstRow="0" w:lastRow="0" w:firstColumn="1" w:lastColumn="0" w:oddVBand="0" w:evenVBand="0" w:oddHBand="0" w:evenHBand="0" w:firstRowFirstColumn="1" w:firstRowLastColumn="0" w:lastRowFirstColumn="0" w:lastRowLastColumn="0"/>
-            <w:tcW w:w="4675" w:type="dxa"/>
-          </w:tcPr>
-          <w:p>
-            <w:pPr>
-              <w:tabs>
-                <w:tab w:val="left" w:pos="916"/>
-                <w:tab w:val="left" w:pos="1832"/>
-                <w:tab w:val="left" w:pos="2748"/>
-                <w:tab w:val="left" w:pos="3664"/>
-                <w:tab w:val="left" w:pos="4580"/>
-                <w:tab w:val="left" w:pos="5496"/>
-                <w:tab w:val="left" w:pos="6412"/>
-                <w:tab w:val="left" w:pos="7328"/>
-                <w:tab w:val="left" w:pos="8244"/>
-                <w:tab w:val="left" w:pos="9160"/>
-                <w:tab w:val="left" w:pos="10076"/>
-                <w:tab w:val="left" w:pos="10992"/>
-                <w:tab w:val="left" w:pos="11908"/>
-                <w:tab w:val="left" w:pos="12824"/>
-                <w:tab w:val="left" w:pos="13740"/>
-                <w:tab w:val="left" w:pos="14656"/>
-              </w:tabs>
-            </w:pPr>
-            <w:r>
-              <w:t>Key</w:t>
-            </w:r>
-          </w:p>
-        </w:tc>
-        <w:tc>
-          <w:tcPr>
-            <w:tcW w:w="4675" w:type="dxa"/>
-          </w:tcPr>
-          <w:p>
-            <w:pPr>
-              <w:tabs>
-                <w:tab w:val="left" w:pos="916"/>
-                <w:tab w:val="left" w:pos="1832"/>
-                <w:tab w:val="left" w:pos="2748"/>
-                <w:tab w:val="left" w:pos="3664"/>
-                <w:tab w:val="left" w:pos="4580"/>
-                <w:tab w:val="left" w:pos="5496"/>
-                <w:tab w:val="left" w:pos="6412"/>
-                <w:tab w:val="left" w:pos="7328"/>
-                <w:tab w:val="left" w:pos="8244"/>
-                <w:tab w:val="left" w:pos="9160"/>
-                <w:tab w:val="left" w:pos="10076"/>
-                <w:tab w:val="left" w:pos="10992"/>
-                <w:tab w:val="left" w:pos="11908"/>
-                <w:tab w:val="left" w:pos="12824"/>
-                <w:tab w:val="left" w:pos="13740"/>
-                <w:tab w:val="left" w:pos="14656"/>
-              </w:tabs>
-              <w:cnfStyle w:val="100000000000" w:firstRow="1" w:lastRow="0" w:firstColumn="0" w:lastColumn="0" w:oddVBand="0" w:evenVBand="0" w:oddHBand="0" w:evenHBand="0" w:firstRowFirstColumn="0" w:firstRowLastColumn="0" w:lastRowFirstColumn="0" w:lastRowLastColumn="0"/>
-            </w:pPr>
-            <w:r>
-              <w:t>Purpose</w:t>
-            </w:r>
-          </w:p>
-        </w:tc>
-      </w:tr>
-      <w:tr>
-        <w:trPr>
-          <w:cnfStyle w:val="000000100000" w:firstRow="0" w:lastRow="0" w:firstColumn="0" w:lastColumn="0" w:oddVBand="0" w:evenVBand="0" w:oddHBand="1" w:evenHBand="0" w:firstRowFirstColumn="0" w:firstRowLastColumn="0" w:lastRowFirstColumn="0" w:lastRowLastColumn="0"/>
-        </w:trPr>
-        <w:tc>
-          <w:tcPr>
-            <w:cnfStyle w:val="001000000000" w:firstRow="0" w:lastRow="0" w:firstColumn="1" w:lastColumn="0" w:oddVBand="0" w:evenVBand="0" w:oddHBand="0" w:evenHBand="0" w:firstRowFirstColumn="0" w:firstRowLastColumn="0" w:lastRowFirstColumn="0" w:lastRowLastColumn="0"/>
-            <w:tcW w:w="4675" w:type="dxa"/>
-          </w:tcPr>
-          <w:p>
-            <w:pPr>
-              <w:tabs>
-                <w:tab w:val="left" w:pos="916"/>
-                <w:tab w:val="left" w:pos="1832"/>
-                <w:tab w:val="left" w:pos="2748"/>
-                <w:tab w:val="left" w:pos="3664"/>
-                <w:tab w:val="left" w:pos="4580"/>
-                <w:tab w:val="left" w:pos="5496"/>
-                <w:tab w:val="left" w:pos="6412"/>
-                <w:tab w:val="left" w:pos="7328"/>
-                <w:tab w:val="left" w:pos="8244"/>
-                <w:tab w:val="left" w:pos="9160"/>
-                <w:tab w:val="left" w:pos="10076"/>
-                <w:tab w:val="left" w:pos="10992"/>
-                <w:tab w:val="left" w:pos="11908"/>
-                <w:tab w:val="left" w:pos="12824"/>
-                <w:tab w:val="left" w:pos="13740"/>
-                <w:tab w:val="left" w:pos="14656"/>
-              </w:tabs>
-            </w:pPr>
-            <w:r>
-              <w:t>S</w:t>
-            </w:r>
-            <w:r>
-              <w:t>andbox</w:t>
-            </w:r>
-          </w:p>
-        </w:tc>
-        <w:tc>
-          <w:tcPr>
-            <w:tcW w:w="4675" w:type="dxa"/>
-          </w:tcPr>
-          <w:p>
-            <w:pPr>
-              <w:tabs>
-                <w:tab w:val="left" w:pos="916"/>
-                <w:tab w:val="left" w:pos="1832"/>
-                <w:tab w:val="left" w:pos="2748"/>
-                <w:tab w:val="left" w:pos="3664"/>
-                <w:tab w:val="left" w:pos="4580"/>
-                <w:tab w:val="left" w:pos="5496"/>
-                <w:tab w:val="left" w:pos="6412"/>
-                <w:tab w:val="left" w:pos="7328"/>
-                <w:tab w:val="left" w:pos="8244"/>
-                <w:tab w:val="left" w:pos="9160"/>
-                <w:tab w:val="left" w:pos="10076"/>
-                <w:tab w:val="left" w:pos="10992"/>
-                <w:tab w:val="left" w:pos="11908"/>
-                <w:tab w:val="left" w:pos="12824"/>
-                <w:tab w:val="left" w:pos="13740"/>
-                <w:tab w:val="left" w:pos="14656"/>
-              </w:tabs>
-              <w:cnfStyle w:val="000000100000" w:firstRow="0" w:lastRow="0" w:firstColumn="0" w:lastColumn="0" w:oddVBand="0" w:evenVBand="0" w:oddHBand="1" w:evenHBand="0" w:firstRowFirstColumn="0" w:firstRowLastColumn="0" w:lastRowFirstColumn="0" w:lastRowLastColumn="0"/>
-            </w:pPr>
-            <w:r>
-              <w:t>Marks the unit as a sandbox unit (D365, Azure or Jupyter).</w:t>
-            </w:r>
-          </w:p>
-        </w:tc>
-      </w:tr>
-      <w:tr>
-        <w:tc>
-          <w:tcPr>
-            <w:cnfStyle w:val="001000000000" w:firstRow="0" w:lastRow="0" w:firstColumn="1" w:lastColumn="0" w:oddVBand="0" w:evenVBand="0" w:oddHBand="0" w:evenHBand="0" w:firstRowFirstColumn="0" w:firstRowLastColumn="0" w:lastRowFirstColumn="0" w:lastRowLastColumn="0"/>
-            <w:tcW w:w="4675" w:type="dxa"/>
-          </w:tcPr>
-          <w:p>
-            <w:pPr>
-              <w:tabs>
-                <w:tab w:val="left" w:pos="916"/>
-                <w:tab w:val="left" w:pos="1832"/>
-                <w:tab w:val="left" w:pos="2748"/>
-                <w:tab w:val="left" w:pos="3664"/>
-                <w:tab w:val="left" w:pos="4580"/>
-                <w:tab w:val="left" w:pos="5496"/>
-                <w:tab w:val="left" w:pos="6412"/>
-                <w:tab w:val="left" w:pos="7328"/>
-                <w:tab w:val="left" w:pos="8244"/>
-                <w:tab w:val="left" w:pos="9160"/>
-                <w:tab w:val="left" w:pos="10076"/>
-                <w:tab w:val="left" w:pos="10992"/>
-                <w:tab w:val="left" w:pos="11908"/>
-                <w:tab w:val="left" w:pos="12824"/>
-                <w:tab w:val="left" w:pos="13740"/>
-                <w:tab w:val="left" w:pos="14656"/>
-              </w:tabs>
-            </w:pPr>
-            <w:r>
-              <w:t>interactivity:{type}</w:t>
-            </w:r>
-          </w:p>
-        </w:tc>
-        <w:tc>
-          <w:tcPr>
-            <w:tcW w:w="4675" w:type="dxa"/>
-          </w:tcPr>
-          <w:p>
-            <w:pPr>
-              <w:tabs>
-                <w:tab w:val="left" w:pos="916"/>
-                <w:tab w:val="left" w:pos="1832"/>
-                <w:tab w:val="left" w:pos="2748"/>
-                <w:tab w:val="left" w:pos="3664"/>
-                <w:tab w:val="left" w:pos="4580"/>
-                <w:tab w:val="left" w:pos="5496"/>
-                <w:tab w:val="left" w:pos="6412"/>
-                <w:tab w:val="left" w:pos="7328"/>
-                <w:tab w:val="left" w:pos="8244"/>
-                <w:tab w:val="left" w:pos="9160"/>
-                <w:tab w:val="left" w:pos="10076"/>
-                <w:tab w:val="left" w:pos="10992"/>
-                <w:tab w:val="left" w:pos="11908"/>
-                <w:tab w:val="left" w:pos="12824"/>
-                <w:tab w:val="left" w:pos="13740"/>
-                <w:tab w:val="left" w:pos="14656"/>
-              </w:tabs>
-              <w:cnfStyle w:val="000000000000" w:firstRow="0" w:lastRow="0" w:firstColumn="0" w:lastColumn="0" w:oddVBand="0" w:evenVBand="0" w:oddHBand="0" w:evenHBand="0" w:firstRowFirstColumn="0" w:firstRowLastColumn="0" w:lastRowFirstColumn="0" w:lastRowLastColumn="0"/>
-            </w:pPr>
-            <w:r>
-              <w:t>Adds an interactivity key for the specified type such as “bash”, “powershell”, etc.</w:t>
-            </w:r>
-          </w:p>
-        </w:tc>
-      </w:tr>
-      <w:tr>
-        <w:trPr>
-          <w:cnfStyle w:val="000000100000" w:firstRow="0" w:lastRow="0" w:firstColumn="0" w:lastColumn="0" w:oddVBand="0" w:evenVBand="0" w:oddHBand="1" w:evenHBand="0" w:firstRowFirstColumn="0" w:firstRowLastColumn="0" w:lastRowFirstColumn="0" w:lastRowLastColumn="0"/>
-        </w:trPr>
-        <w:tc>
-          <w:tcPr>
-            <w:cnfStyle w:val="001000000000" w:firstRow="0" w:lastRow="0" w:firstColumn="1" w:lastColumn="0" w:oddVBand="0" w:evenVBand="0" w:oddHBand="0" w:evenHBand="0" w:firstRowFirstColumn="0" w:firstRowLastColumn="0" w:lastRowFirstColumn="0" w:lastRowLastColumn="0"/>
-            <w:tcW w:w="4675" w:type="dxa"/>
-          </w:tcPr>
-          <w:p>
-            <w:pPr>
-              <w:tabs>
-                <w:tab w:val="left" w:pos="916"/>
-                <w:tab w:val="left" w:pos="1832"/>
-                <w:tab w:val="left" w:pos="2748"/>
-                <w:tab w:val="left" w:pos="3664"/>
-                <w:tab w:val="left" w:pos="4580"/>
-                <w:tab w:val="left" w:pos="5496"/>
-                <w:tab w:val="left" w:pos="6412"/>
-                <w:tab w:val="left" w:pos="7328"/>
-                <w:tab w:val="left" w:pos="8244"/>
-                <w:tab w:val="left" w:pos="9160"/>
-                <w:tab w:val="left" w:pos="10076"/>
-                <w:tab w:val="left" w:pos="10992"/>
-                <w:tab w:val="left" w:pos="11908"/>
-                <w:tab w:val="left" w:pos="12824"/>
-                <w:tab w:val="left" w:pos="13740"/>
-                <w:tab w:val="left" w:pos="14656"/>
-              </w:tabs>
-            </w:pPr>
-            <w:r>
-              <w:t>labId:{id}</w:t>
-            </w:r>
-          </w:p>
-        </w:tc>
-        <w:tc>
-          <w:tcPr>
-            <w:tcW w:w="4675" w:type="dxa"/>
-          </w:tcPr>
-          <w:p>
-            <w:pPr>
-              <w:tabs>
-                <w:tab w:val="left" w:pos="916"/>
-                <w:tab w:val="left" w:pos="1832"/>
-                <w:tab w:val="left" w:pos="2748"/>
-                <w:tab w:val="left" w:pos="3664"/>
-                <w:tab w:val="left" w:pos="4580"/>
-                <w:tab w:val="left" w:pos="5496"/>
-                <w:tab w:val="left" w:pos="6412"/>
-                <w:tab w:val="left" w:pos="7328"/>
-                <w:tab w:val="left" w:pos="8244"/>
-                <w:tab w:val="left" w:pos="9160"/>
-                <w:tab w:val="left" w:pos="10076"/>
-                <w:tab w:val="left" w:pos="10992"/>
-                <w:tab w:val="left" w:pos="11908"/>
-                <w:tab w:val="left" w:pos="12824"/>
-                <w:tab w:val="left" w:pos="13740"/>
-                <w:tab w:val="left" w:pos="14656"/>
-              </w:tabs>
-              <w:cnfStyle w:val="000000100000" w:firstRow="0" w:lastRow="0" w:firstColumn="0" w:lastColumn="0" w:oddVBand="0" w:evenVBand="0" w:oddHBand="1" w:evenHBand="0" w:firstRowFirstColumn="0" w:firstRowLastColumn="0" w:lastRowFirstColumn="0" w:lastRowLastColumn="0"/>
-            </w:pPr>
-            <w:r>
-              <w:t>Adds a Skillable VM or CloudSlice environment to the unit. Replace id with proper numeric identifier.</w:t>
+              <w:t xml:space="preserve"> with proper numeric identifier.</w:t>
             </w:r>
           </w:p>
         </w:tc>
@@ -1542,7 +2043,6 @@
     <w:p/>
     <w:p>
       <w:r>
-        <w:lastRenderedPageBreak/>
         <w:t>For example, the comment</w:t>
       </w:r>
       <w:r>
@@ -1552,8 +2052,16 @@
         <w:rPr>
           <w:rFonts w:ascii="Consolas" w:hAnsi="Consolas"/>
         </w:rPr>
-        <w:t>sandbox interactivity:bash</w:t>
-      </w:r>
+        <w:t xml:space="preserve">sandbox </w:t>
+      </w:r>
+      <w:proofErr w:type="spellStart"/>
+      <w:r>
+        <w:rPr>
+          <w:rFonts w:ascii="Consolas" w:hAnsi="Consolas"/>
+        </w:rPr>
+        <w:t>interactivity:bash</w:t>
+      </w:r>
+      <w:proofErr w:type="spellEnd"/>
       <w:r>
         <w:t xml:space="preserve"> would add those tags into the unit metadata for the generated module.</w:t>
       </w:r>
@@ -1629,10 +2137,7 @@
         <w:t>A</w:t>
       </w:r>
       <w:r>
-        <w:t xml:space="preserve"> and</w:t>
-      </w:r>
-      <w:r>
-        <w:t xml:space="preserve"> use small caps for keyboard interactions such as press </w:t>
+        <w:t xml:space="preserve"> and use small caps for keyboard interactions such as press </w:t>
       </w:r>
       <w:r>
         <w:rPr>
@@ -1656,6 +2161,7 @@
           <w:numId w:val="12"/>
         </w:numPr>
       </w:pPr>
+      <w:proofErr w:type="gramStart"/>
       <w:r>
         <w:rPr>
           <w:sz w:val="22"/>
@@ -1671,7 +2177,24 @@
           <w:b/>
           <w:bCs/>
         </w:rPr>
-        <w:t xml:space="preserve">{rgn [sandbox resource group name]} </w:t>
+        <w:t>{</w:t>
+      </w:r>
+      <w:proofErr w:type="spellStart"/>
+      <w:proofErr w:type="gramEnd"/>
+      <w:r>
+        <w:rPr>
+          <w:b/>
+          <w:bCs/>
+        </w:rPr>
+        <w:t>rgn</w:t>
+      </w:r>
+      <w:proofErr w:type="spellEnd"/>
+      <w:r>
+        <w:rPr>
+          <w:b/>
+          <w:bCs/>
+        </w:rPr>
+        <w:t xml:space="preserve"> [sandbox resource group name]} </w:t>
       </w:r>
       <w:r>
         <w:t>to represent the resource group name if using an Azure sandbox.</w:t>
@@ -1710,22 +2233,7 @@
         <w:t>Code Block</w:t>
       </w:r>
       <w:r>
-        <w:t xml:space="preserve"> style can be</w:t>
-      </w:r>
-      <w:r>
-        <w:t xml:space="preserve"> used for blocks of code</w:t>
-      </w:r>
-      <w:r>
-        <w:t>, or you can use a monospaced font on the entire paragraph – either will turn into a code block.</w:t>
-      </w:r>
-      <w:r>
-        <w:t xml:space="preserve"> </w:t>
-      </w:r>
-      <w:r>
-        <w:t>A</w:t>
-      </w:r>
-      <w:r>
-        <w:t xml:space="preserve">dd a </w:t>
+        <w:t xml:space="preserve"> style can be used for blocks of code, or you can use a monospaced font on the entire paragraph – either will turn into a code block. Add a </w:t>
       </w:r>
       <w:r>
         <w:rPr>
@@ -1775,21 +2283,55 @@
       <w:pPr>
         <w:pStyle w:val="Codeblock"/>
       </w:pPr>
-      <w:r>
-        <w:t>az vm create \</w:t>
+      <w:proofErr w:type="spellStart"/>
+      <w:r>
+        <w:t>az</w:t>
+      </w:r>
+      <w:proofErr w:type="spellEnd"/>
+      <w:r>
+        <w:t xml:space="preserve"> </w:t>
+      </w:r>
+      <w:proofErr w:type="spellStart"/>
+      <w:r>
+        <w:t>vm</w:t>
+      </w:r>
+      <w:proofErr w:type="spellEnd"/>
+      <w:r>
+        <w:t xml:space="preserve"> create \</w:t>
       </w:r>
       <w:r>
         <w:br/>
-        <w:t xml:space="preserve">  --resource-group CrmTestingResourceGroup \</w:t>
+        <w:t xml:space="preserve">  --resource-group </w:t>
+      </w:r>
+      <w:proofErr w:type="spellStart"/>
+      <w:r>
+        <w:t>CrmTestingResourceGroup</w:t>
+      </w:r>
+      <w:proofErr w:type="spellEnd"/>
+      <w:r>
+        <w:t xml:space="preserve"> \</w:t>
       </w:r>
       <w:r>
         <w:br/>
-        <w:t xml:space="preserve">  --name CrmUnitTests \</w:t>
+        <w:t xml:space="preserve">  --name </w:t>
+      </w:r>
+      <w:proofErr w:type="spellStart"/>
+      <w:r>
+        <w:t>CrmUnitTests</w:t>
+      </w:r>
+      <w:proofErr w:type="spellEnd"/>
+      <w:r>
+        <w:t xml:space="preserve"> \</w:t>
       </w:r>
       <w:r>
         <w:br/>
-        <w:t xml:space="preserve">  --image UbuntuLTS</w:t>
-      </w:r>
+        <w:t xml:space="preserve">  --image </w:t>
+      </w:r>
+      <w:proofErr w:type="spellStart"/>
+      <w:r>
+        <w:t>UbuntuLTS</w:t>
+      </w:r>
+      <w:proofErr w:type="spellEnd"/>
       <w:r>
         <w:br/>
         <w:t xml:space="preserve">  ...</w:t>
@@ -1799,9 +2341,11 @@
       <w:pPr>
         <w:pStyle w:val="CodeFooter"/>
       </w:pPr>
+      <w:proofErr w:type="spellStart"/>
       <w:r>
         <w:t>azurecli</w:t>
       </w:r>
+      <w:proofErr w:type="spellEnd"/>
     </w:p>
     <w:p>
       <w:pPr>
@@ -1816,10 +2360,7 @@
         <w:t>Knowledge checks can be added in two ways. You can create a specific unit for a knowledge check by setting the Heading1 title to “Knowledge Check” and then adding your questions in the following format</w:t>
       </w:r>
       <w:r>
-        <w:t xml:space="preserve">. </w:t>
-      </w:r>
-      <w:r>
-        <w:t>The question text must be a Heading3 style, the answer choices should be in a bulleted list with either the check box or empty box followed by the answer text and a sub-bullet for the explanation.</w:t>
+        <w:t>. The question text must be a Heading3 style, the answer choices should be in a bulleted list with either the check box or empty box followed by the answer text and a sub-bullet for the explanation.</w:t>
       </w:r>
     </w:p>
     <w:p>
@@ -1928,6 +2469,7 @@
           <w:sz w:val="22"/>
           <w:szCs w:val="22"/>
         </w:rPr>
+        <w:lastRenderedPageBreak/>
         <w:t>Explanation of incorrect answer</w:t>
       </w:r>
     </w:p>
@@ -4017,7 +4559,21 @@
         <w:rPr>
           <w:highlight w:val="yellow"/>
         </w:rPr>
-        <w:t>: List the steps they'll do to complete the exercise.</w:t>
+        <w:t xml:space="preserve">: List the steps they'll </w:t>
+      </w:r>
+      <w:proofErr w:type="gramStart"/>
+      <w:r>
+        <w:rPr>
+          <w:highlight w:val="yellow"/>
+        </w:rPr>
+        <w:t>do</w:t>
+      </w:r>
+      <w:proofErr w:type="gramEnd"/>
+      <w:r>
+        <w:rPr>
+          <w:highlight w:val="yellow"/>
+        </w:rPr>
+        <w:t xml:space="preserve"> to complete the exercise.</w:t>
       </w:r>
       <w:r>
         <w:rPr>
@@ -4198,8 +4754,16 @@
         <w:rPr>
           <w:highlight w:val="yellow"/>
         </w:rPr>
-        <w:t>one or more chunk</w:t>
-      </w:r>
+        <w:t xml:space="preserve">one or more </w:t>
+      </w:r>
+      <w:proofErr w:type="gramStart"/>
+      <w:r>
+        <w:rPr>
+          <w:highlight w:val="yellow"/>
+        </w:rPr>
+        <w:t>chunk</w:t>
+      </w:r>
+      <w:proofErr w:type="gramEnd"/>
       <w:r>
         <w:rPr>
           <w:highlight w:val="yellow"/>
@@ -4958,13 +5522,27 @@
         <w:rPr>
           <w:highlight w:val="yellow"/>
         </w:rPr>
-        <w:t>. T</w:t>
-      </w:r>
-      <w:r>
-        <w:rPr>
-          <w:highlight w:val="yellow"/>
-        </w:rPr>
-        <w:t>ypically this will be a new paragraph</w:t>
+        <w:t xml:space="preserve">. </w:t>
+      </w:r>
+      <w:proofErr w:type="gramStart"/>
+      <w:r>
+        <w:rPr>
+          <w:highlight w:val="yellow"/>
+        </w:rPr>
+        <w:t>T</w:t>
+      </w:r>
+      <w:r>
+        <w:rPr>
+          <w:highlight w:val="yellow"/>
+        </w:rPr>
+        <w:t>ypically</w:t>
+      </w:r>
+      <w:proofErr w:type="gramEnd"/>
+      <w:r>
+        <w:rPr>
+          <w:highlight w:val="yellow"/>
+        </w:rPr>
+        <w:t xml:space="preserve"> this will be a new paragraph</w:t>
       </w:r>
       <w:r>
         <w:rPr>
@@ -5127,7 +5705,23 @@
           <w:sz w:val="22"/>
           <w:szCs w:val="22"/>
         </w:rPr>
-        <w:t>refer other first-party sites like Docs reference page</w:t>
+        <w:t xml:space="preserve">refer other first-party sites like </w:t>
+      </w:r>
+      <w:proofErr w:type="gramStart"/>
+      <w:r>
+        <w:rPr>
+          <w:sz w:val="22"/>
+          <w:szCs w:val="22"/>
+        </w:rPr>
+        <w:t>Docs</w:t>
+      </w:r>
+      <w:proofErr w:type="gramEnd"/>
+      <w:r>
+        <w:rPr>
+          <w:sz w:val="22"/>
+          <w:szCs w:val="22"/>
+        </w:rPr>
+        <w:t xml:space="preserve"> reference page</w:t>
       </w:r>
       <w:r>
         <w:rPr>
@@ -5238,7 +5832,7 @@
 </file>
 
 <file path=word/numbering.xml><?xml version="1.0" encoding="utf-8"?>
-<w:numbering xmlns:wpc="http://schemas.microsoft.com/office/word/2010/wordprocessingCanvas" xmlns:cx="http://schemas.microsoft.com/office/drawing/2014/chartex" xmlns:cx1="http://schemas.microsoft.com/office/drawing/2015/9/8/chartex" xmlns:cx2="http://schemas.microsoft.com/office/drawing/2015/10/21/chartex" xmlns:cx3="http://schemas.microsoft.com/office/drawing/2016/5/9/chartex" xmlns:cx4="http://schemas.microsoft.com/office/drawing/2016/5/10/chartex" xmlns:cx5="http://schemas.microsoft.com/office/drawing/2016/5/11/chartex" xmlns:cx6="http://schemas.microsoft.com/office/drawing/2016/5/12/chartex" xmlns:cx7="http://schemas.microsoft.com/office/drawing/2016/5/13/chartex" xmlns:cx8="http://schemas.microsoft.com/office/drawing/2016/5/14/chartex" xmlns:mc="http://schemas.openxmlformats.org/markup-compatibility/2006" xmlns:aink="http://schemas.microsoft.com/office/drawing/2016/ink" xmlns:am3d="http://schemas.microsoft.com/office/drawing/2017/model3d" xmlns:o="urn:schemas-microsoft-com:office:office" xmlns:r="http://schemas.openxmlformats.org/officeDocument/2006/relationships" xmlns:m="http://schemas.openxmlformats.org/officeDocument/2006/math" xmlns:v="urn:schemas-microsoft-com:vml" xmlns:wp14="http://schemas.microsoft.com/office/word/2010/wordprocessingDrawing" xmlns:wp="http://schemas.openxmlformats.org/drawingml/2006/wordprocessingDrawing" xmlns:w10="urn:schemas-microsoft-com:office:word" xmlns:w="http://schemas.openxmlformats.org/wordprocessingml/2006/main" xmlns:w14="http://schemas.microsoft.com/office/word/2010/wordml" xmlns:w15="http://schemas.microsoft.com/office/word/2012/wordml" xmlns:w16cex="http://schemas.microsoft.com/office/word/2018/wordml/cex" xmlns:w16cid="http://schemas.microsoft.com/office/word/2016/wordml/cid" xmlns:w16="http://schemas.microsoft.com/office/word/2018/wordml" xmlns:w16sdtdh="http://schemas.microsoft.com/office/word/2020/wordml/sdtdatahash" xmlns:w16se="http://schemas.microsoft.com/office/word/2015/wordml/symex" xmlns:wpg="http://schemas.microsoft.com/office/word/2010/wordprocessingGroup" xmlns:wpi="http://schemas.microsoft.com/office/word/2010/wordprocessingInk" xmlns:wne="http://schemas.microsoft.com/office/word/2006/wordml" xmlns:wps="http://schemas.microsoft.com/office/word/2010/wordprocessingShape" mc:Ignorable="w14 w15 w16se w16cid w16 w16cex w16sdtdh wp14">
+<w:numbering xmlns:wpc="http://schemas.microsoft.com/office/word/2010/wordprocessingCanvas" xmlns:cx="http://schemas.microsoft.com/office/drawing/2014/chartex" xmlns:cx1="http://schemas.microsoft.com/office/drawing/2015/9/8/chartex" xmlns:cx2="http://schemas.microsoft.com/office/drawing/2015/10/21/chartex" xmlns:cx3="http://schemas.microsoft.com/office/drawing/2016/5/9/chartex" xmlns:cx4="http://schemas.microsoft.com/office/drawing/2016/5/10/chartex" xmlns:cx5="http://schemas.microsoft.com/office/drawing/2016/5/11/chartex" xmlns:cx6="http://schemas.microsoft.com/office/drawing/2016/5/12/chartex" xmlns:cx7="http://schemas.microsoft.com/office/drawing/2016/5/13/chartex" xmlns:cx8="http://schemas.microsoft.com/office/drawing/2016/5/14/chartex" xmlns:mc="http://schemas.openxmlformats.org/markup-compatibility/2006" xmlns:aink="http://schemas.microsoft.com/office/drawing/2016/ink" xmlns:am3d="http://schemas.microsoft.com/office/drawing/2017/model3d" xmlns:o="urn:schemas-microsoft-com:office:office" xmlns:oel="http://schemas.microsoft.com/office/2019/extlst" xmlns:r="http://schemas.openxmlformats.org/officeDocument/2006/relationships" xmlns:m="http://schemas.openxmlformats.org/officeDocument/2006/math" xmlns:v="urn:schemas-microsoft-com:vml" xmlns:wp14="http://schemas.microsoft.com/office/word/2010/wordprocessingDrawing" xmlns:wp="http://schemas.openxmlformats.org/drawingml/2006/wordprocessingDrawing" xmlns:w10="urn:schemas-microsoft-com:office:word" xmlns:w="http://schemas.openxmlformats.org/wordprocessingml/2006/main" xmlns:w14="http://schemas.microsoft.com/office/word/2010/wordml" xmlns:w15="http://schemas.microsoft.com/office/word/2012/wordml" xmlns:w16cex="http://schemas.microsoft.com/office/word/2018/wordml/cex" xmlns:w16cid="http://schemas.microsoft.com/office/word/2016/wordml/cid" xmlns:w16="http://schemas.microsoft.com/office/word/2018/wordml" xmlns:w16sdtdh="http://schemas.microsoft.com/office/word/2020/wordml/sdtdatahash" xmlns:w16se="http://schemas.microsoft.com/office/word/2015/wordml/symex" xmlns:wpg="http://schemas.microsoft.com/office/word/2010/wordprocessingGroup" xmlns:wpi="http://schemas.microsoft.com/office/word/2010/wordprocessingInk" xmlns:wne="http://schemas.microsoft.com/office/word/2006/wordml" xmlns:wps="http://schemas.microsoft.com/office/word/2010/wordprocessingShape" mc:Ignorable="w14 w15 w16se w16cid w16 w16cex w16sdtdh wp14">
   <w:abstractNum w:abstractNumId="0" w15:restartNumberingAfterBreak="0">
     <w:nsid w:val="8ED7F4DB"/>
     <w:multiLevelType w:val="multilevel"/>
@@ -6686,6 +7280,119 @@
     </w:lvl>
   </w:abstractNum>
   <w:abstractNum w:abstractNumId="15" w15:restartNumberingAfterBreak="0">
+    <w:nsid w:val="7B292410"/>
+    <w:multiLevelType w:val="hybridMultilevel"/>
+    <w:tmpl w:val="7092353C"/>
+    <w:lvl w:ilvl="0" w:tplc="04090001">
+      <w:start w:val="1"/>
+      <w:numFmt w:val="bullet"/>
+      <w:lvlText w:val=""/>
+      <w:lvlJc w:val="left"/>
+      <w:pPr>
+        <w:ind w:left="720" w:hanging="360"/>
+      </w:pPr>
+      <w:rPr>
+        <w:rFonts w:ascii="Symbol" w:hAnsi="Symbol" w:hint="default"/>
+      </w:rPr>
+    </w:lvl>
+    <w:lvl w:ilvl="1" w:tplc="04090003">
+      <w:start w:val="1"/>
+      <w:numFmt w:val="bullet"/>
+      <w:lvlText w:val="o"/>
+      <w:lvlJc w:val="left"/>
+      <w:pPr>
+        <w:ind w:left="1440" w:hanging="360"/>
+      </w:pPr>
+      <w:rPr>
+        <w:rFonts w:ascii="Courier New" w:hAnsi="Courier New" w:cs="Courier New" w:hint="default"/>
+      </w:rPr>
+    </w:lvl>
+    <w:lvl w:ilvl="2" w:tplc="04090005" w:tentative="1">
+      <w:start w:val="1"/>
+      <w:numFmt w:val="bullet"/>
+      <w:lvlText w:val=""/>
+      <w:lvlJc w:val="left"/>
+      <w:pPr>
+        <w:ind w:left="2160" w:hanging="360"/>
+      </w:pPr>
+      <w:rPr>
+        <w:rFonts w:ascii="Wingdings" w:hAnsi="Wingdings" w:hint="default"/>
+      </w:rPr>
+    </w:lvl>
+    <w:lvl w:ilvl="3" w:tplc="04090001" w:tentative="1">
+      <w:start w:val="1"/>
+      <w:numFmt w:val="bullet"/>
+      <w:lvlText w:val=""/>
+      <w:lvlJc w:val="left"/>
+      <w:pPr>
+        <w:ind w:left="2880" w:hanging="360"/>
+      </w:pPr>
+      <w:rPr>
+        <w:rFonts w:ascii="Symbol" w:hAnsi="Symbol" w:hint="default"/>
+      </w:rPr>
+    </w:lvl>
+    <w:lvl w:ilvl="4" w:tplc="04090003" w:tentative="1">
+      <w:start w:val="1"/>
+      <w:numFmt w:val="bullet"/>
+      <w:lvlText w:val="o"/>
+      <w:lvlJc w:val="left"/>
+      <w:pPr>
+        <w:ind w:left="3600" w:hanging="360"/>
+      </w:pPr>
+      <w:rPr>
+        <w:rFonts w:ascii="Courier New" w:hAnsi="Courier New" w:cs="Courier New" w:hint="default"/>
+      </w:rPr>
+    </w:lvl>
+    <w:lvl w:ilvl="5" w:tplc="04090005" w:tentative="1">
+      <w:start w:val="1"/>
+      <w:numFmt w:val="bullet"/>
+      <w:lvlText w:val=""/>
+      <w:lvlJc w:val="left"/>
+      <w:pPr>
+        <w:ind w:left="4320" w:hanging="360"/>
+      </w:pPr>
+      <w:rPr>
+        <w:rFonts w:ascii="Wingdings" w:hAnsi="Wingdings" w:hint="default"/>
+      </w:rPr>
+    </w:lvl>
+    <w:lvl w:ilvl="6" w:tplc="04090001" w:tentative="1">
+      <w:start w:val="1"/>
+      <w:numFmt w:val="bullet"/>
+      <w:lvlText w:val=""/>
+      <w:lvlJc w:val="left"/>
+      <w:pPr>
+        <w:ind w:left="5040" w:hanging="360"/>
+      </w:pPr>
+      <w:rPr>
+        <w:rFonts w:ascii="Symbol" w:hAnsi="Symbol" w:hint="default"/>
+      </w:rPr>
+    </w:lvl>
+    <w:lvl w:ilvl="7" w:tplc="04090003" w:tentative="1">
+      <w:start w:val="1"/>
+      <w:numFmt w:val="bullet"/>
+      <w:lvlText w:val="o"/>
+      <w:lvlJc w:val="left"/>
+      <w:pPr>
+        <w:ind w:left="5760" w:hanging="360"/>
+      </w:pPr>
+      <w:rPr>
+        <w:rFonts w:ascii="Courier New" w:hAnsi="Courier New" w:cs="Courier New" w:hint="default"/>
+      </w:rPr>
+    </w:lvl>
+    <w:lvl w:ilvl="8" w:tplc="04090005" w:tentative="1">
+      <w:start w:val="1"/>
+      <w:numFmt w:val="bullet"/>
+      <w:lvlText w:val=""/>
+      <w:lvlJc w:val="left"/>
+      <w:pPr>
+        <w:ind w:left="6480" w:hanging="360"/>
+      </w:pPr>
+      <w:rPr>
+        <w:rFonts w:ascii="Wingdings" w:hAnsi="Wingdings" w:hint="default"/>
+      </w:rPr>
+    </w:lvl>
+  </w:abstractNum>
+  <w:abstractNum w:abstractNumId="16" w15:restartNumberingAfterBreak="0">
     <w:nsid w:val="7D795639"/>
     <w:multiLevelType w:val="hybridMultilevel"/>
     <w:tmpl w:val="006EE1D2"/>
@@ -6771,7 +7478,7 @@
       </w:pPr>
     </w:lvl>
   </w:abstractNum>
-  <w:abstractNum w:abstractNumId="16" w15:restartNumberingAfterBreak="0">
+  <w:abstractNum w:abstractNumId="17" w15:restartNumberingAfterBreak="0">
     <w:nsid w:val="7E41CA10"/>
     <w:multiLevelType w:val="multilevel"/>
     <w:tmpl w:val="B1F49310"/>
@@ -6873,7 +7580,7 @@
     <w:abstractNumId w:val="2"/>
   </w:num>
   <w:num w:numId="9" w16cid:durableId="430126390">
-    <w:abstractNumId w:val="16"/>
+    <w:abstractNumId w:val="17"/>
   </w:num>
   <w:num w:numId="10" w16cid:durableId="208960708">
     <w:abstractNumId w:val="6"/>
@@ -6882,7 +7589,7 @@
     <w:abstractNumId w:val="13"/>
   </w:num>
   <w:num w:numId="12" w16cid:durableId="434597544">
-    <w:abstractNumId w:val="15"/>
+    <w:abstractNumId w:val="16"/>
   </w:num>
   <w:num w:numId="13" w16cid:durableId="737553958">
     <w:abstractNumId w:val="5"/>
@@ -6916,15 +7623,6 @@
   </w:num>
   <w:num w:numId="14" w16cid:durableId="815300491">
     <w:abstractNumId w:val="1"/>
-    <w:lvlOverride w:ilvl="0"/>
-    <w:lvlOverride w:ilvl="1"/>
-    <w:lvlOverride w:ilvl="2"/>
-    <w:lvlOverride w:ilvl="3"/>
-    <w:lvlOverride w:ilvl="4"/>
-    <w:lvlOverride w:ilvl="5"/>
-    <w:lvlOverride w:ilvl="6"/>
-    <w:lvlOverride w:ilvl="7"/>
-    <w:lvlOverride w:ilvl="8"/>
   </w:num>
   <w:num w:numId="15" w16cid:durableId="1508859614">
     <w:abstractNumId w:val="8"/>
@@ -6934,6 +7632,9 @@
   </w:num>
   <w:num w:numId="17" w16cid:durableId="755976322">
     <w:abstractNumId w:val="3"/>
+  </w:num>
+  <w:num w:numId="18" w16cid:durableId="1289050584">
+    <w:abstractNumId w:val="15"/>
   </w:num>
 </w:numbering>
 </file>

</xml_diff>